<commit_message>
Sprint Project -Create a simple bank system
</commit_message>
<xml_diff>
--- a/API_EXAMPLE.docx
+++ b/API_EXAMPLE.docx
@@ -12,7 +12,7 @@
       </w:pPr>
       <w:r>
         <w:rPr>
-          <w:rStyle w:val="10"/>
+          <w:rStyle w:val="11"/>
           <w:b/>
           <w:bCs/>
         </w:rPr>
@@ -21,7 +21,7 @@
     </w:p>
     <w:p>
       <w:pPr>
-        <w:pStyle w:val="9"/>
+        <w:pStyle w:val="10"/>
         <w:keepNext w:val="0"/>
         <w:keepLines w:val="0"/>
         <w:widowControl/>
@@ -95,7 +95,7 @@
       </w:pPr>
       <w:r>
         <w:rPr>
-          <w:rStyle w:val="10"/>
+          <w:rStyle w:val="11"/>
           <w:b/>
           <w:bCs/>
         </w:rPr>
@@ -104,7 +104,7 @@
     </w:p>
     <w:p>
       <w:pPr>
-        <w:pStyle w:val="9"/>
+        <w:pStyle w:val="10"/>
         <w:keepNext w:val="0"/>
         <w:keepLines w:val="0"/>
         <w:widowControl/>
@@ -115,7 +115,7 @@
       </w:r>
       <w:r>
         <w:rPr>
-          <w:rStyle w:val="10"/>
+          <w:rStyle w:val="11"/>
         </w:rPr>
         <w:t>Spring Boot</w:t>
       </w:r>
@@ -133,7 +133,7 @@
       </w:pPr>
       <w:r>
         <w:rPr>
-          <w:rStyle w:val="10"/>
+          <w:rStyle w:val="11"/>
           <w:b/>
           <w:bCs/>
         </w:rPr>
@@ -184,7 +184,7 @@
       </w:pPr>
       <w:r>
         <w:rPr>
-          <w:rStyle w:val="10"/>
+          <w:rStyle w:val="11"/>
           <w:b/>
           <w:bCs/>
         </w:rPr>
@@ -218,7 +218,7 @@
       </w:pPr>
       <w:r>
         <w:rPr>
-          <w:rStyle w:val="10"/>
+          <w:rStyle w:val="11"/>
           <w:b/>
           <w:bCs/>
         </w:rPr>
@@ -252,7 +252,7 @@
       </w:pPr>
       <w:r>
         <w:rPr>
-          <w:rStyle w:val="10"/>
+          <w:rStyle w:val="11"/>
           <w:b/>
           <w:bCs/>
         </w:rPr>
@@ -286,7 +286,7 @@
       </w:pPr>
       <w:r>
         <w:rPr>
-          <w:rStyle w:val="10"/>
+          <w:rStyle w:val="11"/>
           <w:b/>
           <w:bCs/>
         </w:rPr>
@@ -320,7 +320,7 @@
       </w:pPr>
       <w:r>
         <w:rPr>
-          <w:rStyle w:val="10"/>
+          <w:rStyle w:val="11"/>
           <w:b/>
           <w:bCs/>
         </w:rPr>
@@ -350,6 +350,7 @@
         <w:keepLines w:val="0"/>
         <w:widowControl/>
         <w:numPr>
+          <w:ilvl w:val="0"/>
           <w:numId w:val="0"/>
         </w:numPr>
         <w:suppressLineNumbers w:val="0"/>
@@ -365,6 +366,7 @@
         <w:keepLines w:val="0"/>
         <w:widowControl/>
         <w:numPr>
+          <w:ilvl w:val="0"/>
           <w:numId w:val="0"/>
         </w:numPr>
         <w:suppressLineNumbers w:val="0"/>
@@ -380,6 +382,7 @@
         <w:keepLines w:val="0"/>
         <w:widowControl/>
         <w:numPr>
+          <w:ilvl w:val="0"/>
           <w:numId w:val="0"/>
         </w:numPr>
         <w:suppressLineNumbers w:val="0"/>
@@ -395,6 +398,7 @@
         <w:keepLines w:val="0"/>
         <w:widowControl/>
         <w:numPr>
+          <w:ilvl w:val="0"/>
           <w:numId w:val="0"/>
         </w:numPr>
         <w:suppressLineNumbers w:val="0"/>
@@ -414,11 +418,1197 @@
       </w:pPr>
       <w:r>
         <w:rPr>
-          <w:rStyle w:val="10"/>
+          <w:rStyle w:val="11"/>
           <w:b/>
           <w:bCs/>
         </w:rPr>
         <w:t>1.3 API Endpoints Design</w:t>
+      </w:r>
+    </w:p>
+    <w:tbl>
+      <w:tblPr>
+        <w:tblStyle w:val="6"/>
+        <w:tblW w:w="0" w:type="auto"/>
+        <w:tblCellSpacing w:w="15" w:type="dxa"/>
+        <w:tblInd w:w="0" w:type="dxa"/>
+        <w:tblBorders>
+          <w:top w:val="none" w:color="auto" w:sz="0" w:space="0"/>
+          <w:left w:val="none" w:color="auto" w:sz="0" w:space="0"/>
+          <w:bottom w:val="none" w:color="auto" w:sz="0" w:space="0"/>
+          <w:right w:val="none" w:color="auto" w:sz="0" w:space="0"/>
+          <w:insideH w:val="none" w:color="auto" w:sz="0" w:space="0"/>
+          <w:insideV w:val="none" w:color="auto" w:sz="0" w:space="0"/>
+        </w:tblBorders>
+        <w:shd w:val="clear" w:color="auto" w:fill="auto"/>
+        <w:tblLayout w:type="autofit"/>
+        <w:tblCellMar>
+          <w:top w:w="15" w:type="dxa"/>
+          <w:left w:w="15" w:type="dxa"/>
+          <w:bottom w:w="15" w:type="dxa"/>
+          <w:right w:w="15" w:type="dxa"/>
+        </w:tblCellMar>
+      </w:tblPr>
+      <w:tblGrid>
+        <w:gridCol w:w="801"/>
+        <w:gridCol w:w="2460"/>
+        <w:gridCol w:w="4635"/>
+      </w:tblGrid>
+      <w:tr>
+        <w:tblPrEx>
+          <w:tblBorders>
+            <w:top w:val="none" w:color="auto" w:sz="0" w:space="0"/>
+            <w:left w:val="none" w:color="auto" w:sz="0" w:space="0"/>
+            <w:bottom w:val="none" w:color="auto" w:sz="0" w:space="0"/>
+            <w:right w:val="none" w:color="auto" w:sz="0" w:space="0"/>
+            <w:insideH w:val="none" w:color="auto" w:sz="0" w:space="0"/>
+            <w:insideV w:val="none" w:color="auto" w:sz="0" w:space="0"/>
+          </w:tblBorders>
+          <w:shd w:val="clear" w:color="auto" w:fill="auto"/>
+          <w:tblCellMar>
+            <w:top w:w="15" w:type="dxa"/>
+            <w:left w:w="15" w:type="dxa"/>
+            <w:bottom w:w="15" w:type="dxa"/>
+            <w:right w:w="15" w:type="dxa"/>
+          </w:tblCellMar>
+        </w:tblPrEx>
+        <w:trPr>
+          <w:tblHeader/>
+          <w:tblCellSpacing w:w="15" w:type="dxa"/>
+        </w:trPr>
+        <w:tc>
+          <w:tcPr>
+            <w:tcW w:w="0" w:type="auto"/>
+            <w:shd w:val="clear" w:color="auto" w:fill="auto"/>
+            <w:vAlign w:val="center"/>
+          </w:tcPr>
+          <w:p>
+            <w:pPr>
+              <w:keepNext w:val="0"/>
+              <w:keepLines w:val="0"/>
+              <w:widowControl/>
+              <w:suppressLineNumbers w:val="0"/>
+              <w:jc w:val="center"/>
+              <w:rPr>
+                <w:b/>
+                <w:bCs/>
+              </w:rPr>
+            </w:pPr>
+            <w:r>
+              <w:rPr>
+                <w:rFonts w:ascii="SimSun" w:hAnsi="SimSun" w:eastAsia="SimSun" w:cs="SimSun"/>
+                <w:b/>
+                <w:bCs/>
+                <w:kern w:val="0"/>
+                <w:sz w:val="24"/>
+                <w:szCs w:val="24"/>
+                <w:lang w:val="en-US" w:eastAsia="zh-CN" w:bidi="ar"/>
+              </w:rPr>
+              <w:t>Method</w:t>
+            </w:r>
+          </w:p>
+        </w:tc>
+        <w:tc>
+          <w:tcPr>
+            <w:tcW w:w="0" w:type="auto"/>
+            <w:shd w:val="clear" w:color="auto" w:fill="auto"/>
+            <w:vAlign w:val="center"/>
+          </w:tcPr>
+          <w:p>
+            <w:pPr>
+              <w:keepNext w:val="0"/>
+              <w:keepLines w:val="0"/>
+              <w:widowControl/>
+              <w:suppressLineNumbers w:val="0"/>
+              <w:jc w:val="center"/>
+              <w:rPr>
+                <w:b/>
+                <w:bCs/>
+              </w:rPr>
+            </w:pPr>
+            <w:r>
+              <w:rPr>
+                <w:rFonts w:ascii="SimSun" w:hAnsi="SimSun" w:eastAsia="SimSun" w:cs="SimSun"/>
+                <w:b/>
+                <w:bCs/>
+                <w:kern w:val="0"/>
+                <w:sz w:val="24"/>
+                <w:szCs w:val="24"/>
+                <w:lang w:val="en-US" w:eastAsia="zh-CN" w:bidi="ar"/>
+              </w:rPr>
+              <w:t>Endpoint</w:t>
+            </w:r>
+          </w:p>
+        </w:tc>
+        <w:tc>
+          <w:tcPr>
+            <w:tcW w:w="0" w:type="auto"/>
+            <w:shd w:val="clear" w:color="auto" w:fill="auto"/>
+            <w:vAlign w:val="center"/>
+          </w:tcPr>
+          <w:p>
+            <w:pPr>
+              <w:keepNext w:val="0"/>
+              <w:keepLines w:val="0"/>
+              <w:widowControl/>
+              <w:suppressLineNumbers w:val="0"/>
+              <w:jc w:val="center"/>
+              <w:rPr>
+                <w:b/>
+                <w:bCs/>
+              </w:rPr>
+            </w:pPr>
+            <w:r>
+              <w:rPr>
+                <w:rFonts w:ascii="SimSun" w:hAnsi="SimSun" w:eastAsia="SimSun" w:cs="SimSun"/>
+                <w:b/>
+                <w:bCs/>
+                <w:kern w:val="0"/>
+                <w:sz w:val="24"/>
+                <w:szCs w:val="24"/>
+                <w:lang w:val="en-US" w:eastAsia="zh-CN" w:bidi="ar"/>
+              </w:rPr>
+              <w:t>Description</w:t>
+            </w:r>
+          </w:p>
+        </w:tc>
+      </w:tr>
+      <w:tr>
+        <w:tblPrEx>
+          <w:tblBorders>
+            <w:top w:val="none" w:color="auto" w:sz="0" w:space="0"/>
+            <w:left w:val="none" w:color="auto" w:sz="0" w:space="0"/>
+            <w:bottom w:val="none" w:color="auto" w:sz="0" w:space="0"/>
+            <w:right w:val="none" w:color="auto" w:sz="0" w:space="0"/>
+            <w:insideH w:val="none" w:color="auto" w:sz="0" w:space="0"/>
+            <w:insideV w:val="none" w:color="auto" w:sz="0" w:space="0"/>
+          </w:tblBorders>
+          <w:shd w:val="clear" w:color="auto" w:fill="auto"/>
+          <w:tblCellMar>
+            <w:top w:w="15" w:type="dxa"/>
+            <w:left w:w="15" w:type="dxa"/>
+            <w:bottom w:w="15" w:type="dxa"/>
+            <w:right w:w="15" w:type="dxa"/>
+          </w:tblCellMar>
+        </w:tblPrEx>
+        <w:trPr>
+          <w:tblCellSpacing w:w="15" w:type="dxa"/>
+        </w:trPr>
+        <w:tc>
+          <w:tcPr>
+            <w:tcW w:w="0" w:type="auto"/>
+            <w:shd w:val="clear" w:color="auto" w:fill="auto"/>
+            <w:vAlign w:val="center"/>
+          </w:tcPr>
+          <w:p>
+            <w:pPr>
+              <w:keepNext w:val="0"/>
+              <w:keepLines w:val="0"/>
+              <w:widowControl/>
+              <w:suppressLineNumbers w:val="0"/>
+              <w:jc w:val="left"/>
+            </w:pPr>
+            <w:r>
+              <w:rPr>
+                <w:rStyle w:val="11"/>
+                <w:rFonts w:ascii="SimSun" w:hAnsi="SimSun" w:eastAsia="SimSun" w:cs="SimSun"/>
+                <w:kern w:val="0"/>
+                <w:sz w:val="24"/>
+                <w:szCs w:val="24"/>
+                <w:lang w:val="en-US" w:eastAsia="zh-CN" w:bidi="ar"/>
+              </w:rPr>
+              <w:t>POST</w:t>
+            </w:r>
+          </w:p>
+        </w:tc>
+        <w:tc>
+          <w:tcPr>
+            <w:tcW w:w="0" w:type="auto"/>
+            <w:shd w:val="clear" w:color="auto" w:fill="auto"/>
+            <w:vAlign w:val="center"/>
+          </w:tcPr>
+          <w:p>
+            <w:pPr>
+              <w:keepNext w:val="0"/>
+              <w:keepLines w:val="0"/>
+              <w:widowControl/>
+              <w:suppressLineNumbers w:val="0"/>
+              <w:jc w:val="left"/>
+            </w:pPr>
+            <w:r>
+              <w:rPr>
+                <w:rStyle w:val="7"/>
+                <w:rFonts w:ascii="SimSun" w:hAnsi="SimSun" w:eastAsia="SimSun" w:cs="SimSun"/>
+                <w:kern w:val="0"/>
+                <w:sz w:val="24"/>
+                <w:szCs w:val="24"/>
+                <w:lang w:val="en-US" w:eastAsia="zh-CN" w:bidi="ar"/>
+              </w:rPr>
+              <w:t>/transactions</w:t>
+            </w:r>
+          </w:p>
+        </w:tc>
+        <w:tc>
+          <w:tcPr>
+            <w:tcW w:w="0" w:type="auto"/>
+            <w:shd w:val="clear" w:color="auto" w:fill="auto"/>
+            <w:vAlign w:val="center"/>
+          </w:tcPr>
+          <w:p>
+            <w:pPr>
+              <w:keepNext w:val="0"/>
+              <w:keepLines w:val="0"/>
+              <w:widowControl/>
+              <w:suppressLineNumbers w:val="0"/>
+              <w:jc w:val="left"/>
+            </w:pPr>
+            <w:r>
+              <w:rPr>
+                <w:rFonts w:ascii="SimSun" w:hAnsi="SimSun" w:eastAsia="SimSun" w:cs="SimSun"/>
+                <w:kern w:val="0"/>
+                <w:sz w:val="24"/>
+                <w:szCs w:val="24"/>
+                <w:lang w:val="en-US" w:eastAsia="zh-CN" w:bidi="ar"/>
+              </w:rPr>
+              <w:t>Store a customer transaction</w:t>
+            </w:r>
+          </w:p>
+        </w:tc>
+      </w:tr>
+      <w:tr>
+        <w:tblPrEx>
+          <w:tblBorders>
+            <w:top w:val="none" w:color="auto" w:sz="0" w:space="0"/>
+            <w:left w:val="none" w:color="auto" w:sz="0" w:space="0"/>
+            <w:bottom w:val="none" w:color="auto" w:sz="0" w:space="0"/>
+            <w:right w:val="none" w:color="auto" w:sz="0" w:space="0"/>
+            <w:insideH w:val="none" w:color="auto" w:sz="0" w:space="0"/>
+            <w:insideV w:val="none" w:color="auto" w:sz="0" w:space="0"/>
+          </w:tblBorders>
+          <w:tblCellMar>
+            <w:top w:w="15" w:type="dxa"/>
+            <w:left w:w="15" w:type="dxa"/>
+            <w:bottom w:w="15" w:type="dxa"/>
+            <w:right w:w="15" w:type="dxa"/>
+          </w:tblCellMar>
+        </w:tblPrEx>
+        <w:trPr>
+          <w:tblCellSpacing w:w="15" w:type="dxa"/>
+        </w:trPr>
+        <w:tc>
+          <w:tcPr>
+            <w:tcW w:w="0" w:type="auto"/>
+            <w:shd w:val="clear" w:color="auto" w:fill="auto"/>
+            <w:vAlign w:val="center"/>
+          </w:tcPr>
+          <w:p>
+            <w:pPr>
+              <w:keepNext w:val="0"/>
+              <w:keepLines w:val="0"/>
+              <w:widowControl/>
+              <w:suppressLineNumbers w:val="0"/>
+              <w:jc w:val="left"/>
+            </w:pPr>
+            <w:r>
+              <w:rPr>
+                <w:rStyle w:val="11"/>
+                <w:rFonts w:ascii="SimSun" w:hAnsi="SimSun" w:eastAsia="SimSun" w:cs="SimSun"/>
+                <w:kern w:val="0"/>
+                <w:sz w:val="24"/>
+                <w:szCs w:val="24"/>
+                <w:lang w:val="en-US" w:eastAsia="zh-CN" w:bidi="ar"/>
+              </w:rPr>
+              <w:t>POST</w:t>
+            </w:r>
+          </w:p>
+        </w:tc>
+        <w:tc>
+          <w:tcPr>
+            <w:tcW w:w="0" w:type="auto"/>
+            <w:shd w:val="clear" w:color="auto" w:fill="auto"/>
+            <w:vAlign w:val="center"/>
+          </w:tcPr>
+          <w:p>
+            <w:pPr>
+              <w:keepNext w:val="0"/>
+              <w:keepLines w:val="0"/>
+              <w:widowControl/>
+              <w:suppressLineNumbers w:val="0"/>
+              <w:jc w:val="left"/>
+            </w:pPr>
+            <w:r>
+              <w:rPr>
+                <w:rStyle w:val="7"/>
+                <w:rFonts w:ascii="SimSun" w:hAnsi="SimSun" w:eastAsia="SimSun" w:cs="SimSun"/>
+                <w:kern w:val="0"/>
+                <w:sz w:val="24"/>
+                <w:szCs w:val="24"/>
+                <w:lang w:val="en-US" w:eastAsia="zh-CN" w:bidi="ar"/>
+              </w:rPr>
+              <w:t>/transfer</w:t>
+            </w:r>
+          </w:p>
+        </w:tc>
+        <w:tc>
+          <w:tcPr>
+            <w:tcW w:w="0" w:type="auto"/>
+            <w:shd w:val="clear" w:color="auto" w:fill="auto"/>
+            <w:vAlign w:val="center"/>
+          </w:tcPr>
+          <w:p>
+            <w:pPr>
+              <w:keepNext w:val="0"/>
+              <w:keepLines w:val="0"/>
+              <w:widowControl/>
+              <w:suppressLineNumbers w:val="0"/>
+              <w:jc w:val="left"/>
+            </w:pPr>
+            <w:r>
+              <w:rPr>
+                <w:rFonts w:ascii="SimSun" w:hAnsi="SimSun" w:eastAsia="SimSun" w:cs="SimSun"/>
+                <w:kern w:val="0"/>
+                <w:sz w:val="24"/>
+                <w:szCs w:val="24"/>
+                <w:lang w:val="en-US" w:eastAsia="zh-CN" w:bidi="ar"/>
+              </w:rPr>
+              <w:t>Transfer funds between accounts</w:t>
+            </w:r>
+          </w:p>
+        </w:tc>
+      </w:tr>
+      <w:tr>
+        <w:tblPrEx>
+          <w:tblBorders>
+            <w:top w:val="none" w:color="auto" w:sz="0" w:space="0"/>
+            <w:left w:val="none" w:color="auto" w:sz="0" w:space="0"/>
+            <w:bottom w:val="none" w:color="auto" w:sz="0" w:space="0"/>
+            <w:right w:val="none" w:color="auto" w:sz="0" w:space="0"/>
+            <w:insideH w:val="none" w:color="auto" w:sz="0" w:space="0"/>
+            <w:insideV w:val="none" w:color="auto" w:sz="0" w:space="0"/>
+          </w:tblBorders>
+          <w:shd w:val="clear" w:color="auto" w:fill="auto"/>
+          <w:tblCellMar>
+            <w:top w:w="15" w:type="dxa"/>
+            <w:left w:w="15" w:type="dxa"/>
+            <w:bottom w:w="15" w:type="dxa"/>
+            <w:right w:w="15" w:type="dxa"/>
+          </w:tblCellMar>
+        </w:tblPrEx>
+        <w:trPr>
+          <w:tblCellSpacing w:w="15" w:type="dxa"/>
+        </w:trPr>
+        <w:tc>
+          <w:tcPr>
+            <w:tcW w:w="0" w:type="auto"/>
+            <w:shd w:val="clear" w:color="auto" w:fill="auto"/>
+            <w:vAlign w:val="center"/>
+          </w:tcPr>
+          <w:p>
+            <w:pPr>
+              <w:keepNext w:val="0"/>
+              <w:keepLines w:val="0"/>
+              <w:widowControl/>
+              <w:suppressLineNumbers w:val="0"/>
+              <w:jc w:val="left"/>
+            </w:pPr>
+            <w:r>
+              <w:rPr>
+                <w:rStyle w:val="11"/>
+                <w:rFonts w:ascii="SimSun" w:hAnsi="SimSun" w:eastAsia="SimSun" w:cs="SimSun"/>
+                <w:kern w:val="0"/>
+                <w:sz w:val="24"/>
+                <w:szCs w:val="24"/>
+                <w:lang w:val="en-US" w:eastAsia="zh-CN" w:bidi="ar"/>
+              </w:rPr>
+              <w:t>GET</w:t>
+            </w:r>
+          </w:p>
+        </w:tc>
+        <w:tc>
+          <w:tcPr>
+            <w:tcW w:w="0" w:type="auto"/>
+            <w:shd w:val="clear" w:color="auto" w:fill="auto"/>
+            <w:vAlign w:val="center"/>
+          </w:tcPr>
+          <w:p>
+            <w:pPr>
+              <w:keepNext w:val="0"/>
+              <w:keepLines w:val="0"/>
+              <w:widowControl/>
+              <w:suppressLineNumbers w:val="0"/>
+              <w:jc w:val="left"/>
+            </w:pPr>
+            <w:r>
+              <w:rPr>
+                <w:rStyle w:val="7"/>
+                <w:rFonts w:ascii="SimSun" w:hAnsi="SimSun" w:eastAsia="SimSun" w:cs="SimSun"/>
+                <w:kern w:val="0"/>
+                <w:sz w:val="24"/>
+                <w:szCs w:val="24"/>
+                <w:lang w:val="en-US" w:eastAsia="zh-CN" w:bidi="ar"/>
+              </w:rPr>
+              <w:t>/balance/{accountId}</w:t>
+            </w:r>
+          </w:p>
+        </w:tc>
+        <w:tc>
+          <w:tcPr>
+            <w:tcW w:w="0" w:type="auto"/>
+            <w:shd w:val="clear" w:color="auto" w:fill="auto"/>
+            <w:vAlign w:val="center"/>
+          </w:tcPr>
+          <w:p>
+            <w:pPr>
+              <w:keepNext w:val="0"/>
+              <w:keepLines w:val="0"/>
+              <w:widowControl/>
+              <w:suppressLineNumbers w:val="0"/>
+              <w:jc w:val="left"/>
+            </w:pPr>
+            <w:r>
+              <w:rPr>
+                <w:rFonts w:ascii="SimSun" w:hAnsi="SimSun" w:eastAsia="SimSun" w:cs="SimSun"/>
+                <w:kern w:val="0"/>
+                <w:sz w:val="24"/>
+                <w:szCs w:val="24"/>
+                <w:lang w:val="en-US" w:eastAsia="zh-CN" w:bidi="ar"/>
+              </w:rPr>
+              <w:t>Retrieve and format an account balance</w:t>
+            </w:r>
+          </w:p>
+        </w:tc>
+      </w:tr>
+    </w:tbl>
+    <w:p/>
+    <w:p/>
+    <w:p>
+      <w:pPr>
+        <w:pStyle w:val="2"/>
+        <w:keepNext w:val="0"/>
+        <w:keepLines w:val="0"/>
+        <w:widowControl/>
+        <w:suppressLineNumbers w:val="0"/>
+      </w:pPr>
+      <w:r>
+        <w:rPr>
+          <w:rStyle w:val="11"/>
+          <w:b/>
+          <w:bCs/>
+        </w:rPr>
+        <w:t>Step 2: Setting Up Spring Boot Project</w:t>
+      </w:r>
+    </w:p>
+    <w:p>
+      <w:pPr>
+        <w:pStyle w:val="3"/>
+        <w:keepNext w:val="0"/>
+        <w:keepLines w:val="0"/>
+        <w:widowControl/>
+        <w:suppressLineNumbers w:val="0"/>
+      </w:pPr>
+      <w:r>
+        <w:rPr>
+          <w:rStyle w:val="11"/>
+          <w:b/>
+          <w:bCs/>
+        </w:rPr>
+        <w:t>2.1 Create a Spring Boot Project</w:t>
+      </w:r>
+    </w:p>
+    <w:p>
+      <w:pPr>
+        <w:pStyle w:val="10"/>
+        <w:keepNext w:val="0"/>
+        <w:keepLines w:val="0"/>
+        <w:widowControl/>
+        <w:suppressLineNumbers w:val="0"/>
+      </w:pPr>
+      <w:r>
+        <w:t xml:space="preserve">We will use </w:t>
+      </w:r>
+      <w:r>
+        <w:fldChar w:fldCharType="begin"/>
+      </w:r>
+      <w:r>
+        <w:instrText xml:space="preserve"> HYPERLINK "https://start.spring.io/" \t "_new" </w:instrText>
+      </w:r>
+      <w:r>
+        <w:fldChar w:fldCharType="separate"/>
+      </w:r>
+      <w:r>
+        <w:rPr>
+          <w:rStyle w:val="9"/>
+        </w:rPr>
+        <w:t>Spring Initializr</w:t>
+      </w:r>
+      <w:r>
+        <w:fldChar w:fldCharType="end"/>
+      </w:r>
+      <w:r>
+        <w:t xml:space="preserve"> to generate the project.</w:t>
+      </w:r>
+    </w:p>
+    <w:p>
+      <w:pPr>
+        <w:pStyle w:val="10"/>
+        <w:keepNext w:val="0"/>
+        <w:keepLines w:val="0"/>
+        <w:widowControl/>
+        <w:suppressLineNumbers w:val="0"/>
+      </w:pPr>
+      <w:r>
+        <w:t>✅ Dependencies to include:</w:t>
+      </w:r>
+    </w:p>
+    <w:p>
+      <w:pPr>
+        <w:keepNext w:val="0"/>
+        <w:keepLines w:val="0"/>
+        <w:widowControl/>
+        <w:numPr>
+          <w:ilvl w:val="0"/>
+          <w:numId w:val="7"/>
+        </w:numPr>
+        <w:suppressLineNumbers w:val="0"/>
+        <w:spacing w:before="0" w:beforeAutospacing="1" w:after="0" w:afterAutospacing="1"/>
+        <w:ind w:left="720" w:hanging="360"/>
+      </w:pPr>
+      <w:r>
+        <w:rPr>
+          <w:rStyle w:val="11"/>
+        </w:rPr>
+        <w:t>Spring Web</w:t>
+      </w:r>
+      <w:r>
+        <w:t xml:space="preserve"> (For REST API)</w:t>
+      </w:r>
+    </w:p>
+    <w:p>
+      <w:pPr>
+        <w:keepNext w:val="0"/>
+        <w:keepLines w:val="0"/>
+        <w:widowControl/>
+        <w:numPr>
+          <w:ilvl w:val="0"/>
+          <w:numId w:val="7"/>
+        </w:numPr>
+        <w:suppressLineNumbers w:val="0"/>
+        <w:spacing w:before="0" w:beforeAutospacing="1" w:after="0" w:afterAutospacing="1"/>
+        <w:ind w:left="720" w:hanging="360"/>
+      </w:pPr>
+      <w:r>
+        <w:rPr>
+          <w:rStyle w:val="11"/>
+        </w:rPr>
+        <w:t>Spring Boot Starter Data JPA</w:t>
+      </w:r>
+      <w:r>
+        <w:t xml:space="preserve"> (For database access)</w:t>
+      </w:r>
+    </w:p>
+    <w:p>
+      <w:pPr>
+        <w:keepNext w:val="0"/>
+        <w:keepLines w:val="0"/>
+        <w:widowControl/>
+        <w:numPr>
+          <w:ilvl w:val="0"/>
+          <w:numId w:val="7"/>
+        </w:numPr>
+        <w:suppressLineNumbers w:val="0"/>
+        <w:spacing w:before="0" w:beforeAutospacing="1" w:after="0" w:afterAutospacing="1"/>
+        <w:ind w:left="720" w:hanging="360"/>
+      </w:pPr>
+      <w:r>
+        <w:rPr>
+          <w:rStyle w:val="11"/>
+        </w:rPr>
+        <w:t>Spring Boot Starter Security</w:t>
+      </w:r>
+      <w:r>
+        <w:t xml:space="preserve"> (For authentication)</w:t>
+      </w:r>
+    </w:p>
+    <w:p>
+      <w:pPr>
+        <w:keepNext w:val="0"/>
+        <w:keepLines w:val="0"/>
+        <w:widowControl/>
+        <w:numPr>
+          <w:ilvl w:val="0"/>
+          <w:numId w:val="7"/>
+        </w:numPr>
+        <w:suppressLineNumbers w:val="0"/>
+        <w:spacing w:before="0" w:beforeAutospacing="1" w:after="0" w:afterAutospacing="1"/>
+        <w:ind w:left="720" w:hanging="360"/>
+      </w:pPr>
+      <w:r>
+        <w:rPr>
+          <w:rStyle w:val="11"/>
+        </w:rPr>
+        <w:t>Spring Boot Starter Validation</w:t>
+      </w:r>
+      <w:r>
+        <w:t xml:space="preserve"> (For request validation)</w:t>
+      </w:r>
+    </w:p>
+    <w:p>
+      <w:pPr>
+        <w:keepNext w:val="0"/>
+        <w:keepLines w:val="0"/>
+        <w:widowControl/>
+        <w:numPr>
+          <w:ilvl w:val="0"/>
+          <w:numId w:val="7"/>
+        </w:numPr>
+        <w:suppressLineNumbers w:val="0"/>
+        <w:spacing w:before="0" w:beforeAutospacing="1" w:after="0" w:afterAutospacing="1"/>
+        <w:ind w:left="720" w:hanging="360"/>
+      </w:pPr>
+      <w:r>
+        <w:rPr>
+          <w:rStyle w:val="11"/>
+        </w:rPr>
+        <w:t>Spring Boot Starter Logging</w:t>
+      </w:r>
+      <w:r>
+        <w:t xml:space="preserve"> (For file logging)</w:t>
+      </w:r>
+    </w:p>
+    <w:p>
+      <w:pPr>
+        <w:keepNext w:val="0"/>
+        <w:keepLines w:val="0"/>
+        <w:widowControl/>
+        <w:numPr>
+          <w:ilvl w:val="0"/>
+          <w:numId w:val="7"/>
+        </w:numPr>
+        <w:suppressLineNumbers w:val="0"/>
+        <w:spacing w:before="0" w:beforeAutospacing="1" w:after="0" w:afterAutospacing="1"/>
+        <w:ind w:left="720" w:hanging="360"/>
+      </w:pPr>
+      <w:r>
+        <w:rPr>
+          <w:rStyle w:val="11"/>
+        </w:rPr>
+        <w:t>Spring Boot Starter AMQP</w:t>
+      </w:r>
+      <w:r>
+        <w:t xml:space="preserve"> (For RabbitMQ integration)</w:t>
+      </w:r>
+    </w:p>
+    <w:p>
+      <w:pPr>
+        <w:keepNext w:val="0"/>
+        <w:keepLines w:val="0"/>
+        <w:widowControl/>
+        <w:numPr>
+          <w:ilvl w:val="0"/>
+          <w:numId w:val="7"/>
+        </w:numPr>
+        <w:suppressLineNumbers w:val="0"/>
+        <w:spacing w:before="0" w:beforeAutospacing="1" w:after="0" w:afterAutospacing="1"/>
+        <w:ind w:left="720" w:hanging="360"/>
+      </w:pPr>
+      <w:r>
+        <w:rPr>
+          <w:rStyle w:val="11"/>
+        </w:rPr>
+        <w:t>Spring Boot DevTools</w:t>
+      </w:r>
+      <w:r>
+        <w:t xml:space="preserve"> (For development convenience)</w:t>
+      </w:r>
+    </w:p>
+    <w:p>
+      <w:pPr>
+        <w:keepNext w:val="0"/>
+        <w:keepLines w:val="0"/>
+        <w:widowControl/>
+        <w:numPr>
+          <w:ilvl w:val="0"/>
+          <w:numId w:val="7"/>
+        </w:numPr>
+        <w:suppressLineNumbers w:val="0"/>
+        <w:spacing w:before="0" w:beforeAutospacing="1" w:after="0" w:afterAutospacing="1"/>
+        <w:ind w:left="720" w:hanging="360"/>
+      </w:pPr>
+      <w:r>
+        <w:rPr>
+          <w:rStyle w:val="11"/>
+        </w:rPr>
+        <w:t>PostgreSQL Driver</w:t>
+      </w:r>
+      <w:r>
+        <w:t xml:space="preserve"> (Or MySQL based on preference)</w:t>
+      </w:r>
+    </w:p>
+    <w:p>
+      <w:pPr>
+        <w:pStyle w:val="3"/>
+        <w:keepNext w:val="0"/>
+        <w:keepLines w:val="0"/>
+        <w:widowControl/>
+        <w:suppressLineNumbers w:val="0"/>
+      </w:pPr>
+      <w:r>
+        <w:rPr>
+          <w:rStyle w:val="11"/>
+          <w:b/>
+          <w:bCs/>
+        </w:rPr>
+        <w:t>2.2 Project Folder Structure</w:t>
+      </w:r>
+    </w:p>
+    <w:p>
+      <w:pPr>
+        <w:rPr>
+          <w:rFonts w:hint="default"/>
+        </w:rPr>
+      </w:pPr>
+      <w:r>
+        <w:rPr>
+          <w:rFonts w:hint="default"/>
+        </w:rPr>
+        <w:t>/transaction-api</w:t>
+      </w:r>
+    </w:p>
+    <w:p>
+      <w:pPr>
+        <w:rPr>
+          <w:rFonts w:hint="default"/>
+        </w:rPr>
+      </w:pPr>
+      <w:r>
+        <w:rPr>
+          <w:rFonts w:hint="default"/>
+        </w:rPr>
+        <w:t xml:space="preserve"> ├── src/main/java/com/example/transactionapi</w:t>
+      </w:r>
+    </w:p>
+    <w:p>
+      <w:pPr>
+        <w:rPr>
+          <w:rFonts w:hint="default"/>
+        </w:rPr>
+      </w:pPr>
+      <w:r>
+        <w:rPr>
+          <w:rFonts w:hint="default"/>
+        </w:rPr>
+        <w:t xml:space="preserve"> │   ├── controller/      # API Endpoints</w:t>
+      </w:r>
+    </w:p>
+    <w:p>
+      <w:pPr>
+        <w:rPr>
+          <w:rFonts w:hint="default"/>
+        </w:rPr>
+      </w:pPr>
+      <w:r>
+        <w:rPr>
+          <w:rFonts w:hint="default"/>
+        </w:rPr>
+        <w:t xml:space="preserve"> │   ├── service/         # Business Logic</w:t>
+      </w:r>
+    </w:p>
+    <w:p>
+      <w:pPr>
+        <w:rPr>
+          <w:rFonts w:hint="default"/>
+        </w:rPr>
+      </w:pPr>
+      <w:r>
+        <w:rPr>
+          <w:rFonts w:hint="default"/>
+        </w:rPr>
+        <w:t xml:space="preserve"> │   ├── repository/      # Database Access</w:t>
+      </w:r>
+    </w:p>
+    <w:p>
+      <w:pPr>
+        <w:rPr>
+          <w:rFonts w:hint="default"/>
+        </w:rPr>
+      </w:pPr>
+      <w:r>
+        <w:rPr>
+          <w:rFonts w:hint="default"/>
+        </w:rPr>
+        <w:t xml:space="preserve"> │   ├── model/           # Data Models</w:t>
+      </w:r>
+    </w:p>
+    <w:p>
+      <w:pPr>
+        <w:rPr>
+          <w:rFonts w:hint="default"/>
+        </w:rPr>
+      </w:pPr>
+      <w:r>
+        <w:rPr>
+          <w:rFonts w:hint="default"/>
+        </w:rPr>
+        <w:t xml:space="preserve"> │   ├── security/        # JWT Authentication</w:t>
+      </w:r>
+    </w:p>
+    <w:p>
+      <w:pPr>
+        <w:rPr>
+          <w:rFonts w:hint="default"/>
+        </w:rPr>
+      </w:pPr>
+      <w:r>
+        <w:rPr>
+          <w:rFonts w:hint="default"/>
+        </w:rPr>
+        <w:t xml:space="preserve"> │   ├── queue/           # Message Queue Handling</w:t>
+      </w:r>
+    </w:p>
+    <w:p>
+      <w:pPr>
+        <w:rPr>
+          <w:rFonts w:hint="default"/>
+        </w:rPr>
+      </w:pPr>
+      <w:r>
+        <w:rPr>
+          <w:rFonts w:hint="default"/>
+        </w:rPr>
+        <w:t xml:space="preserve"> │   ├── config/          # Configuration Files</w:t>
+      </w:r>
+    </w:p>
+    <w:p>
+      <w:pPr>
+        <w:rPr>
+          <w:rFonts w:hint="default"/>
+        </w:rPr>
+      </w:pPr>
+      <w:r>
+        <w:rPr>
+          <w:rFonts w:hint="default"/>
+        </w:rPr>
+        <w:t xml:space="preserve"> │   ├── TransactionApiApplication.java  # Main Application</w:t>
+      </w:r>
+    </w:p>
+    <w:p>
+      <w:pPr>
+        <w:rPr>
+          <w:rFonts w:hint="default"/>
+        </w:rPr>
+      </w:pPr>
+      <w:r>
+        <w:rPr>
+          <w:rFonts w:hint="default"/>
+        </w:rPr>
+        <w:t xml:space="preserve"> ├── src/main/resources/</w:t>
+      </w:r>
+    </w:p>
+    <w:p>
+      <w:pPr>
+        <w:rPr>
+          <w:rFonts w:hint="default"/>
+        </w:rPr>
+      </w:pPr>
+      <w:r>
+        <w:rPr>
+          <w:rFonts w:hint="default"/>
+        </w:rPr>
+        <w:t xml:space="preserve"> │   ├── application.yml  # Configuration</w:t>
+      </w:r>
+    </w:p>
+    <w:p/>
+    <w:p/>
+    <w:p>
+      <w:pPr>
+        <w:pStyle w:val="10"/>
+        <w:keepNext w:val="0"/>
+        <w:keepLines w:val="0"/>
+        <w:widowControl/>
+        <w:suppressLineNumbers w:val="0"/>
+      </w:pPr>
+      <w:r>
+        <w:t xml:space="preserve">The </w:t>
+      </w:r>
+      <w:r>
+        <w:rPr>
+          <w:rStyle w:val="11"/>
+        </w:rPr>
+        <w:t>CustomerTransactionRepository</w:t>
+      </w:r>
+      <w:r>
+        <w:t xml:space="preserve"> is a </w:t>
+      </w:r>
+      <w:r>
+        <w:rPr>
+          <w:rStyle w:val="11"/>
+        </w:rPr>
+        <w:t>Spring Data JPA repository</w:t>
+      </w:r>
+      <w:r>
+        <w:t xml:space="preserve"> responsible for interacting with the </w:t>
+      </w:r>
+      <w:r>
+        <w:rPr>
+          <w:rStyle w:val="11"/>
+        </w:rPr>
+        <w:t>database</w:t>
+      </w:r>
+      <w:r>
+        <w:t xml:space="preserve"> to perform operations like:</w:t>
+      </w:r>
+    </w:p>
+    <w:p>
+      <w:pPr>
+        <w:keepNext w:val="0"/>
+        <w:keepLines w:val="0"/>
+        <w:widowControl/>
+        <w:numPr>
+          <w:ilvl w:val="0"/>
+          <w:numId w:val="8"/>
+        </w:numPr>
+        <w:suppressLineNumbers w:val="0"/>
+        <w:spacing w:before="0" w:beforeAutospacing="1" w:after="0" w:afterAutospacing="1"/>
+        <w:ind w:left="720" w:hanging="360"/>
+      </w:pPr>
+      <w:r>
+        <w:t>Saving transactions</w:t>
+      </w:r>
+    </w:p>
+    <w:p>
+      <w:pPr>
+        <w:keepNext w:val="0"/>
+        <w:keepLines w:val="0"/>
+        <w:widowControl/>
+        <w:numPr>
+          <w:ilvl w:val="0"/>
+          <w:numId w:val="8"/>
+        </w:numPr>
+        <w:suppressLineNumbers w:val="0"/>
+        <w:spacing w:before="0" w:beforeAutospacing="1" w:after="0" w:afterAutospacing="1"/>
+        <w:ind w:left="720" w:hanging="360"/>
+      </w:pPr>
+      <w:r>
+        <w:t>Fetching transactions</w:t>
+      </w:r>
+    </w:p>
+    <w:p>
+      <w:pPr>
+        <w:keepNext w:val="0"/>
+        <w:keepLines w:val="0"/>
+        <w:widowControl/>
+        <w:numPr>
+          <w:ilvl w:val="0"/>
+          <w:numId w:val="8"/>
+        </w:numPr>
+        <w:suppressLineNumbers w:val="0"/>
+        <w:spacing w:before="0" w:beforeAutospacing="1" w:after="0" w:afterAutospacing="1"/>
+        <w:ind w:left="720" w:hanging="360"/>
+      </w:pPr>
+      <w:r>
+        <w:t>Updating transactions</w:t>
+      </w:r>
+    </w:p>
+    <w:p>
+      <w:pPr>
+        <w:keepNext w:val="0"/>
+        <w:keepLines w:val="0"/>
+        <w:widowControl/>
+        <w:numPr>
+          <w:ilvl w:val="0"/>
+          <w:numId w:val="8"/>
+        </w:numPr>
+        <w:suppressLineNumbers w:val="0"/>
+        <w:spacing w:before="0" w:beforeAutospacing="1" w:after="0" w:afterAutospacing="1"/>
+        <w:ind w:left="720" w:hanging="360"/>
+      </w:pPr>
+      <w:r>
+        <w:t>Deleting transactions</w:t>
+      </w:r>
+    </w:p>
+    <w:p/>
+    <w:p/>
+    <w:p>
+      <w:pPr>
+        <w:pStyle w:val="10"/>
+        <w:keepNext w:val="0"/>
+        <w:keepLines w:val="0"/>
+        <w:widowControl/>
+        <w:suppressLineNumbers w:val="0"/>
+      </w:pPr>
+      <w:r>
+        <w:rPr>
+          <w:rFonts w:hint="default" w:ascii="Symbol" w:hAnsi="Symbol" w:eastAsia="Symbol" w:cs="Symbol"/>
+          <w:sz w:val="24"/>
+        </w:rPr>
+        <w:t>·</w:t>
+      </w:r>
+      <w:r>
+        <w:rPr>
+          <w:rFonts w:hint="eastAsia" w:ascii="SimSun" w:hAnsi="SimSun" w:eastAsia="SimSun" w:cs="SimSun"/>
+          <w:sz w:val="24"/>
+        </w:rPr>
+        <w:t xml:space="preserve">  </w:t>
+      </w:r>
+      <w:r>
+        <w:rPr>
+          <w:rStyle w:val="7"/>
+        </w:rPr>
+        <w:t>JpaRepository&lt;CustomerTransaction, Long&gt;</w:t>
+      </w:r>
+      <w:r>
+        <w:t>:</w:t>
+      </w:r>
+    </w:p>
+    <w:p>
+      <w:pPr>
+        <w:keepNext w:val="0"/>
+        <w:keepLines w:val="0"/>
+        <w:widowControl/>
+        <w:numPr>
+          <w:ilvl w:val="0"/>
+          <w:numId w:val="9"/>
+        </w:numPr>
+        <w:suppressLineNumbers w:val="0"/>
+        <w:spacing w:before="0" w:beforeAutospacing="1" w:after="0" w:afterAutospacing="1"/>
+        <w:ind w:left="720" w:hanging="360"/>
+      </w:pPr>
+      <w:r>
+        <w:rPr>
+          <w:rFonts w:hint="default" w:ascii="Symbol" w:hAnsi="Symbol" w:eastAsia="Symbol" w:cs="Symbol"/>
+          <w:sz w:val="24"/>
+        </w:rPr>
+        <w:t>·</w:t>
+      </w:r>
+      <w:r>
+        <w:rPr>
+          <w:rFonts w:hint="eastAsia" w:ascii="SimSun" w:hAnsi="SimSun" w:eastAsia="SimSun" w:cs="SimSun"/>
+          <w:sz w:val="24"/>
+        </w:rPr>
+        <w:t xml:space="preserve">  </w:t>
+      </w:r>
+      <w:r>
+        <w:rPr>
+          <w:rStyle w:val="7"/>
+        </w:rPr>
+        <w:t>CustomerTransaction</w:t>
+      </w:r>
+      <w:r>
+        <w:t xml:space="preserve"> → The </w:t>
+      </w:r>
+      <w:r>
+        <w:rPr>
+          <w:rStyle w:val="11"/>
+        </w:rPr>
+        <w:t>entity class</w:t>
+      </w:r>
+      <w:r>
+        <w:t xml:space="preserve"> this repository will handle.</w:t>
+      </w:r>
+    </w:p>
+    <w:p>
+      <w:pPr>
+        <w:keepNext w:val="0"/>
+        <w:keepLines w:val="0"/>
+        <w:widowControl/>
+        <w:numPr>
+          <w:ilvl w:val="0"/>
+          <w:numId w:val="9"/>
+        </w:numPr>
+        <w:suppressLineNumbers w:val="0"/>
+        <w:spacing w:before="0" w:beforeAutospacing="1" w:after="0" w:afterAutospacing="1"/>
+        <w:ind w:left="720" w:hanging="360"/>
+      </w:pPr>
+      <w:r>
+        <w:rPr>
+          <w:rStyle w:val="7"/>
+        </w:rPr>
+        <w:t>Long</w:t>
+      </w:r>
+      <w:r>
+        <w:t xml:space="preserve"> → The </w:t>
+      </w:r>
+      <w:r>
+        <w:rPr>
+          <w:rStyle w:val="11"/>
+        </w:rPr>
+        <w:t>type of the primary key</w:t>
+      </w:r>
+      <w:r>
+        <w:t xml:space="preserve"> (ID) in the </w:t>
+      </w:r>
+      <w:r>
+        <w:rPr>
+          <w:rStyle w:val="7"/>
+        </w:rPr>
+        <w:t>CustomerTransaction</w:t>
+      </w:r>
+      <w:r>
+        <w:t xml:space="preserve"> entity.</w:t>
+      </w:r>
+    </w:p>
+    <w:p>
+      <w:pPr>
+        <w:pStyle w:val="10"/>
+        <w:keepNext w:val="0"/>
+        <w:keepLines w:val="0"/>
+        <w:widowControl/>
+        <w:suppressLineNumbers w:val="0"/>
+      </w:pPr>
+      <w:r>
+        <w:rPr>
+          <w:rFonts w:hint="default" w:ascii="Symbol" w:hAnsi="Symbol" w:eastAsia="Symbol" w:cs="Symbol"/>
+          <w:sz w:val="24"/>
+        </w:rPr>
+        <w:t>·</w:t>
+      </w:r>
+      <w:r>
+        <w:rPr>
+          <w:rFonts w:hint="eastAsia" w:ascii="SimSun" w:hAnsi="SimSun" w:eastAsia="SimSun" w:cs="SimSun"/>
+          <w:sz w:val="24"/>
+        </w:rPr>
+        <w:t xml:space="preserve">  </w:t>
+      </w:r>
+      <w:r>
+        <w:rPr>
+          <w:rStyle w:val="11"/>
+        </w:rPr>
+        <w:t xml:space="preserve">Why extend </w:t>
+      </w:r>
+      <w:r>
+        <w:rPr>
+          <w:rStyle w:val="7"/>
+        </w:rPr>
+        <w:t>JpaRepository</w:t>
+      </w:r>
+      <w:r>
+        <w:rPr>
+          <w:rStyle w:val="11"/>
+        </w:rPr>
+        <w:t>?</w:t>
+      </w:r>
+      <w:r>
+        <w:br w:type="textWrapping"/>
+      </w:r>
+      <w:r>
+        <w:t xml:space="preserve">By extending </w:t>
+      </w:r>
+      <w:r>
+        <w:rPr>
+          <w:rStyle w:val="7"/>
+        </w:rPr>
+        <w:t>JpaRepository</w:t>
+      </w:r>
+      <w:r>
+        <w:t xml:space="preserve">, we </w:t>
+      </w:r>
+      <w:r>
+        <w:rPr>
+          <w:rStyle w:val="11"/>
+        </w:rPr>
+        <w:t>automatically</w:t>
+      </w:r>
+      <w:r>
+        <w:t xml:space="preserve"> get common CRUD methods like:</w:t>
       </w:r>
     </w:p>
     <w:tbl>
@@ -444,9 +1634,8 @@
         </w:tblCellMar>
       </w:tblPr>
       <w:tblGrid>
-        <w:gridCol w:w="801"/>
-        <w:gridCol w:w="2460"/>
-        <w:gridCol w:w="4635"/>
+        <w:gridCol w:w="2115"/>
+        <w:gridCol w:w="3195"/>
       </w:tblGrid>
       <w:tr>
         <w:tblPrEx>
@@ -490,36 +1679,18 @@
             </w:pPr>
             <w:r>
               <w:rPr>
-                <w:rFonts w:ascii="SimSun" w:hAnsi="SimSun" w:eastAsia="SimSun" w:cs="SimSun"/>
-                <w:b/>
-                <w:bCs/>
-                <w:kern w:val="0"/>
+                <w:rFonts w:hint="default" w:ascii="Symbol" w:hAnsi="Symbol" w:eastAsia="Symbol" w:cs="Symbol"/>
                 <w:sz w:val="24"/>
-                <w:szCs w:val="24"/>
-                <w:lang w:val="en-US" w:eastAsia="zh-CN" w:bidi="ar"/>
               </w:rPr>
-              <w:t>Method</w:t>
+              <w:t>·</w:t>
             </w:r>
-          </w:p>
-        </w:tc>
-        <w:tc>
-          <w:tcPr>
-            <w:tcW w:w="0" w:type="auto"/>
-            <w:shd w:val="clear"/>
-            <w:vAlign w:val="center"/>
-          </w:tcPr>
-          <w:p>
-            <w:pPr>
-              <w:keepNext w:val="0"/>
-              <w:keepLines w:val="0"/>
-              <w:widowControl/>
-              <w:suppressLineNumbers w:val="0"/>
-              <w:jc w:val="center"/>
+            <w:r>
               <w:rPr>
-                <w:b/>
-                <w:bCs/>
+                <w:rFonts w:hint="eastAsia" w:ascii="SimSun" w:hAnsi="SimSun" w:eastAsia="SimSun" w:cs="SimSun"/>
+                <w:sz w:val="24"/>
               </w:rPr>
-            </w:pPr>
+              <w:t xml:space="preserve">  </w:t>
+            </w:r>
             <w:r>
               <w:rPr>
                 <w:rFonts w:ascii="SimSun" w:hAnsi="SimSun" w:eastAsia="SimSun" w:cs="SimSun"/>
@@ -530,7 +1701,7 @@
                 <w:szCs w:val="24"/>
                 <w:lang w:val="en-US" w:eastAsia="zh-CN" w:bidi="ar"/>
               </w:rPr>
-              <w:t>Endpoint</w:t>
+              <w:t>Method</w:t>
             </w:r>
           </w:p>
         </w:tc>
@@ -577,6 +1748,7 @@
             <w:insideH w:val="none" w:color="auto" w:sz="0" w:space="0"/>
             <w:insideV w:val="none" w:color="auto" w:sz="0" w:space="0"/>
           </w:tblBorders>
+          <w:shd w:val="clear"/>
           <w:tblCellMar>
             <w:top w:w="15" w:type="dxa"/>
             <w:left w:w="15" w:type="dxa"/>
@@ -603,33 +1775,6 @@
             </w:pPr>
             <w:r>
               <w:rPr>
-                <w:rStyle w:val="10"/>
-                <w:rFonts w:ascii="SimSun" w:hAnsi="SimSun" w:eastAsia="SimSun" w:cs="SimSun"/>
-                <w:kern w:val="0"/>
-                <w:sz w:val="24"/>
-                <w:szCs w:val="24"/>
-                <w:lang w:val="en-US" w:eastAsia="zh-CN" w:bidi="ar"/>
-              </w:rPr>
-              <w:t>POST</w:t>
-            </w:r>
-          </w:p>
-        </w:tc>
-        <w:tc>
-          <w:tcPr>
-            <w:tcW w:w="0" w:type="auto"/>
-            <w:shd w:val="clear"/>
-            <w:vAlign w:val="center"/>
-          </w:tcPr>
-          <w:p>
-            <w:pPr>
-              <w:keepNext w:val="0"/>
-              <w:keepLines w:val="0"/>
-              <w:widowControl/>
-              <w:suppressLineNumbers w:val="0"/>
-              <w:jc w:val="left"/>
-            </w:pPr>
-            <w:r>
-              <w:rPr>
                 <w:rStyle w:val="7"/>
                 <w:rFonts w:ascii="SimSun" w:hAnsi="SimSun" w:eastAsia="SimSun" w:cs="SimSun"/>
                 <w:kern w:val="0"/>
@@ -637,7 +1782,7 @@
                 <w:szCs w:val="24"/>
                 <w:lang w:val="en-US" w:eastAsia="zh-CN" w:bidi="ar"/>
               </w:rPr>
-              <w:t>/transactions</w:t>
+              <w:t>save(T entity)</w:t>
             </w:r>
           </w:p>
         </w:tc>
@@ -663,108 +1808,7 @@
                 <w:szCs w:val="24"/>
                 <w:lang w:val="en-US" w:eastAsia="zh-CN" w:bidi="ar"/>
               </w:rPr>
-              <w:t>Store a customer transaction</w:t>
-            </w:r>
-          </w:p>
-        </w:tc>
-      </w:tr>
-      <w:tr>
-        <w:tblPrEx>
-          <w:tblBorders>
-            <w:top w:val="none" w:color="auto" w:sz="0" w:space="0"/>
-            <w:left w:val="none" w:color="auto" w:sz="0" w:space="0"/>
-            <w:bottom w:val="none" w:color="auto" w:sz="0" w:space="0"/>
-            <w:right w:val="none" w:color="auto" w:sz="0" w:space="0"/>
-            <w:insideH w:val="none" w:color="auto" w:sz="0" w:space="0"/>
-            <w:insideV w:val="none" w:color="auto" w:sz="0" w:space="0"/>
-          </w:tblBorders>
-          <w:tblCellMar>
-            <w:top w:w="15" w:type="dxa"/>
-            <w:left w:w="15" w:type="dxa"/>
-            <w:bottom w:w="15" w:type="dxa"/>
-            <w:right w:w="15" w:type="dxa"/>
-          </w:tblCellMar>
-        </w:tblPrEx>
-        <w:trPr>
-          <w:tblCellSpacing w:w="15" w:type="dxa"/>
-        </w:trPr>
-        <w:tc>
-          <w:tcPr>
-            <w:tcW w:w="0" w:type="auto"/>
-            <w:shd w:val="clear"/>
-            <w:vAlign w:val="center"/>
-          </w:tcPr>
-          <w:p>
-            <w:pPr>
-              <w:keepNext w:val="0"/>
-              <w:keepLines w:val="0"/>
-              <w:widowControl/>
-              <w:suppressLineNumbers w:val="0"/>
-              <w:jc w:val="left"/>
-            </w:pPr>
-            <w:r>
-              <w:rPr>
-                <w:rStyle w:val="10"/>
-                <w:rFonts w:ascii="SimSun" w:hAnsi="SimSun" w:eastAsia="SimSun" w:cs="SimSun"/>
-                <w:kern w:val="0"/>
-                <w:sz w:val="24"/>
-                <w:szCs w:val="24"/>
-                <w:lang w:val="en-US" w:eastAsia="zh-CN" w:bidi="ar"/>
-              </w:rPr>
-              <w:t>POST</w:t>
-            </w:r>
-          </w:p>
-        </w:tc>
-        <w:tc>
-          <w:tcPr>
-            <w:tcW w:w="0" w:type="auto"/>
-            <w:shd w:val="clear"/>
-            <w:vAlign w:val="center"/>
-          </w:tcPr>
-          <w:p>
-            <w:pPr>
-              <w:keepNext w:val="0"/>
-              <w:keepLines w:val="0"/>
-              <w:widowControl/>
-              <w:suppressLineNumbers w:val="0"/>
-              <w:jc w:val="left"/>
-            </w:pPr>
-            <w:r>
-              <w:rPr>
-                <w:rStyle w:val="7"/>
-                <w:rFonts w:ascii="SimSun" w:hAnsi="SimSun" w:eastAsia="SimSun" w:cs="SimSun"/>
-                <w:kern w:val="0"/>
-                <w:sz w:val="24"/>
-                <w:szCs w:val="24"/>
-                <w:lang w:val="en-US" w:eastAsia="zh-CN" w:bidi="ar"/>
-              </w:rPr>
-              <w:t>/transfer</w:t>
-            </w:r>
-          </w:p>
-        </w:tc>
-        <w:tc>
-          <w:tcPr>
-            <w:tcW w:w="0" w:type="auto"/>
-            <w:shd w:val="clear"/>
-            <w:vAlign w:val="center"/>
-          </w:tcPr>
-          <w:p>
-            <w:pPr>
-              <w:keepNext w:val="0"/>
-              <w:keepLines w:val="0"/>
-              <w:widowControl/>
-              <w:suppressLineNumbers w:val="0"/>
-              <w:jc w:val="left"/>
-            </w:pPr>
-            <w:r>
-              <w:rPr>
-                <w:rFonts w:ascii="SimSun" w:hAnsi="SimSun" w:eastAsia="SimSun" w:cs="SimSun"/>
-                <w:kern w:val="0"/>
-                <w:sz w:val="24"/>
-                <w:szCs w:val="24"/>
-                <w:lang w:val="en-US" w:eastAsia="zh-CN" w:bidi="ar"/>
-              </w:rPr>
-              <w:t>Transfer funds between accounts</w:t>
+              <w:t>Saves or updates an entity</w:t>
             </w:r>
           </w:p>
         </w:tc>
@@ -806,33 +1850,6 @@
             </w:pPr>
             <w:r>
               <w:rPr>
-                <w:rStyle w:val="10"/>
-                <w:rFonts w:ascii="SimSun" w:hAnsi="SimSun" w:eastAsia="SimSun" w:cs="SimSun"/>
-                <w:kern w:val="0"/>
-                <w:sz w:val="24"/>
-                <w:szCs w:val="24"/>
-                <w:lang w:val="en-US" w:eastAsia="zh-CN" w:bidi="ar"/>
-              </w:rPr>
-              <w:t>GET</w:t>
-            </w:r>
-          </w:p>
-        </w:tc>
-        <w:tc>
-          <w:tcPr>
-            <w:tcW w:w="0" w:type="auto"/>
-            <w:shd w:val="clear"/>
-            <w:vAlign w:val="center"/>
-          </w:tcPr>
-          <w:p>
-            <w:pPr>
-              <w:keepNext w:val="0"/>
-              <w:keepLines w:val="0"/>
-              <w:widowControl/>
-              <w:suppressLineNumbers w:val="0"/>
-              <w:jc w:val="left"/>
-            </w:pPr>
-            <w:r>
-              <w:rPr>
                 <w:rStyle w:val="7"/>
                 <w:rFonts w:ascii="SimSun" w:hAnsi="SimSun" w:eastAsia="SimSun" w:cs="SimSun"/>
                 <w:kern w:val="0"/>
@@ -840,7 +1857,7 @@
                 <w:szCs w:val="24"/>
                 <w:lang w:val="en-US" w:eastAsia="zh-CN" w:bidi="ar"/>
               </w:rPr>
-              <w:t>/balance/{accountId}</w:t>
+              <w:t>findById(ID id)</w:t>
             </w:r>
           </w:p>
         </w:tc>
@@ -866,14 +1883,177 @@
                 <w:szCs w:val="24"/>
                 <w:lang w:val="en-US" w:eastAsia="zh-CN" w:bidi="ar"/>
               </w:rPr>
-              <w:t>Retrieve and format an account balance</w:t>
+              <w:t>Finds an entity by its ID</w:t>
+            </w:r>
+          </w:p>
+        </w:tc>
+      </w:tr>
+      <w:tr>
+        <w:tblPrEx>
+          <w:tblBorders>
+            <w:top w:val="none" w:color="auto" w:sz="0" w:space="0"/>
+            <w:left w:val="none" w:color="auto" w:sz="0" w:space="0"/>
+            <w:bottom w:val="none" w:color="auto" w:sz="0" w:space="0"/>
+            <w:right w:val="none" w:color="auto" w:sz="0" w:space="0"/>
+            <w:insideH w:val="none" w:color="auto" w:sz="0" w:space="0"/>
+            <w:insideV w:val="none" w:color="auto" w:sz="0" w:space="0"/>
+          </w:tblBorders>
+          <w:tblCellMar>
+            <w:top w:w="15" w:type="dxa"/>
+            <w:left w:w="15" w:type="dxa"/>
+            <w:bottom w:w="15" w:type="dxa"/>
+            <w:right w:w="15" w:type="dxa"/>
+          </w:tblCellMar>
+        </w:tblPrEx>
+        <w:trPr>
+          <w:tblCellSpacing w:w="15" w:type="dxa"/>
+        </w:trPr>
+        <w:tc>
+          <w:tcPr>
+            <w:tcW w:w="0" w:type="auto"/>
+            <w:shd w:val="clear"/>
+            <w:vAlign w:val="center"/>
+          </w:tcPr>
+          <w:p>
+            <w:pPr>
+              <w:keepNext w:val="0"/>
+              <w:keepLines w:val="0"/>
+              <w:widowControl/>
+              <w:suppressLineNumbers w:val="0"/>
+              <w:jc w:val="left"/>
+            </w:pPr>
+            <w:r>
+              <w:rPr>
+                <w:rStyle w:val="7"/>
+                <w:rFonts w:ascii="SimSun" w:hAnsi="SimSun" w:eastAsia="SimSun" w:cs="SimSun"/>
+                <w:kern w:val="0"/>
+                <w:sz w:val="24"/>
+                <w:szCs w:val="24"/>
+                <w:lang w:val="en-US" w:eastAsia="zh-CN" w:bidi="ar"/>
+              </w:rPr>
+              <w:t>findAll()</w:t>
+            </w:r>
+          </w:p>
+        </w:tc>
+        <w:tc>
+          <w:tcPr>
+            <w:tcW w:w="0" w:type="auto"/>
+            <w:shd w:val="clear"/>
+            <w:vAlign w:val="center"/>
+          </w:tcPr>
+          <w:p>
+            <w:pPr>
+              <w:keepNext w:val="0"/>
+              <w:keepLines w:val="0"/>
+              <w:widowControl/>
+              <w:suppressLineNumbers w:val="0"/>
+              <w:jc w:val="left"/>
+            </w:pPr>
+            <w:r>
+              <w:rPr>
+                <w:rFonts w:ascii="SimSun" w:hAnsi="SimSun" w:eastAsia="SimSun" w:cs="SimSun"/>
+                <w:kern w:val="0"/>
+                <w:sz w:val="24"/>
+                <w:szCs w:val="24"/>
+                <w:lang w:val="en-US" w:eastAsia="zh-CN" w:bidi="ar"/>
+              </w:rPr>
+              <w:t>Retrieves all entities</w:t>
+            </w:r>
+          </w:p>
+        </w:tc>
+      </w:tr>
+      <w:tr>
+        <w:tblPrEx>
+          <w:tblBorders>
+            <w:top w:val="none" w:color="auto" w:sz="0" w:space="0"/>
+            <w:left w:val="none" w:color="auto" w:sz="0" w:space="0"/>
+            <w:bottom w:val="none" w:color="auto" w:sz="0" w:space="0"/>
+            <w:right w:val="none" w:color="auto" w:sz="0" w:space="0"/>
+            <w:insideH w:val="none" w:color="auto" w:sz="0" w:space="0"/>
+            <w:insideV w:val="none" w:color="auto" w:sz="0" w:space="0"/>
+          </w:tblBorders>
+          <w:shd w:val="clear"/>
+          <w:tblCellMar>
+            <w:top w:w="15" w:type="dxa"/>
+            <w:left w:w="15" w:type="dxa"/>
+            <w:bottom w:w="15" w:type="dxa"/>
+            <w:right w:w="15" w:type="dxa"/>
+          </w:tblCellMar>
+        </w:tblPrEx>
+        <w:trPr>
+          <w:tblCellSpacing w:w="15" w:type="dxa"/>
+        </w:trPr>
+        <w:tc>
+          <w:tcPr>
+            <w:tcW w:w="0" w:type="auto"/>
+            <w:shd w:val="clear"/>
+            <w:vAlign w:val="center"/>
+          </w:tcPr>
+          <w:p>
+            <w:pPr>
+              <w:keepNext w:val="0"/>
+              <w:keepLines w:val="0"/>
+              <w:widowControl/>
+              <w:suppressLineNumbers w:val="0"/>
+              <w:jc w:val="left"/>
+            </w:pPr>
+            <w:r>
+              <w:rPr>
+                <w:rStyle w:val="7"/>
+                <w:rFonts w:ascii="SimSun" w:hAnsi="SimSun" w:eastAsia="SimSun" w:cs="SimSun"/>
+                <w:kern w:val="0"/>
+                <w:sz w:val="24"/>
+                <w:szCs w:val="24"/>
+                <w:lang w:val="en-US" w:eastAsia="zh-CN" w:bidi="ar"/>
+              </w:rPr>
+              <w:t>deleteById(ID id)</w:t>
+            </w:r>
+          </w:p>
+        </w:tc>
+        <w:tc>
+          <w:tcPr>
+            <w:tcW w:w="0" w:type="auto"/>
+            <w:shd w:val="clear"/>
+            <w:vAlign w:val="center"/>
+          </w:tcPr>
+          <w:p>
+            <w:pPr>
+              <w:keepNext w:val="0"/>
+              <w:keepLines w:val="0"/>
+              <w:widowControl/>
+              <w:suppressLineNumbers w:val="0"/>
+              <w:jc w:val="left"/>
+            </w:pPr>
+            <w:r>
+              <w:rPr>
+                <w:rFonts w:ascii="SimSun" w:hAnsi="SimSun" w:eastAsia="SimSun" w:cs="SimSun"/>
+                <w:kern w:val="0"/>
+                <w:sz w:val="24"/>
+                <w:szCs w:val="24"/>
+                <w:lang w:val="en-US" w:eastAsia="zh-CN" w:bidi="ar"/>
+              </w:rPr>
+              <w:t>Deletes an entity by I</w:t>
             </w:r>
           </w:p>
         </w:tc>
       </w:tr>
     </w:tbl>
-    <w:p/>
-    <w:p/>
+    <w:p>
+      <w:pPr>
+        <w:rPr>
+          <w:rFonts w:hint="eastAsia" w:ascii="SimSun" w:hAnsi="SimSun" w:eastAsia="SimSun" w:cs="SimSun"/>
+          <w:sz w:val="24"/>
+        </w:rPr>
+      </w:pPr>
+    </w:p>
+    <w:p>
+      <w:pPr>
+        <w:rPr>
+          <w:rFonts w:hint="eastAsia" w:ascii="SimSun" w:hAnsi="SimSun" w:eastAsia="SimSun" w:cs="SimSun"/>
+          <w:sz w:val="24"/>
+        </w:rPr>
+      </w:pPr>
+    </w:p>
     <w:p>
       <w:pPr>
         <w:pStyle w:val="2"/>
@@ -884,11 +2064,11 @@
       </w:pPr>
       <w:r>
         <w:rPr>
-          <w:rStyle w:val="10"/>
+          <w:rStyle w:val="11"/>
           <w:b/>
           <w:bCs/>
         </w:rPr>
-        <w:t>Step 2: Setting Up Spring Boot Project</w:t>
+        <w:t>📌 Steps to Run the Query in PostgreSQL</w:t>
       </w:r>
     </w:p>
     <w:p>
@@ -901,56 +2081,112 @@
       </w:pPr>
       <w:r>
         <w:rPr>
-          <w:rStyle w:val="10"/>
+          <w:rStyle w:val="11"/>
           <w:b/>
           <w:bCs/>
         </w:rPr>
-        <w:t>2.1 Create a Spring Boot Project</w:t>
-      </w:r>
-    </w:p>
-    <w:p>
-      <w:pPr>
-        <w:pStyle w:val="9"/>
-        <w:keepNext w:val="0"/>
-        <w:keepLines w:val="0"/>
-        <w:widowControl/>
-        <w:suppressLineNumbers w:val="0"/>
-      </w:pPr>
-      <w:r>
-        <w:t xml:space="preserve">We will use </w:t>
-      </w:r>
-      <w:r>
-        <w:fldChar w:fldCharType="begin"/>
-      </w:r>
-      <w:r>
-        <w:instrText xml:space="preserve"> HYPERLINK "https://start.spring.io/" \t "_new" </w:instrText>
-      </w:r>
-      <w:r>
-        <w:fldChar w:fldCharType="separate"/>
-      </w:r>
-      <w:r>
-        <w:rPr>
-          <w:rStyle w:val="8"/>
-        </w:rPr>
-        <w:t>Spring Initializr</w:t>
-      </w:r>
-      <w:r>
-        <w:fldChar w:fldCharType="end"/>
-      </w:r>
-      <w:r>
-        <w:t xml:space="preserve"> to generate the project.</w:t>
-      </w:r>
-    </w:p>
-    <w:p>
-      <w:pPr>
-        <w:pStyle w:val="9"/>
-        <w:keepNext w:val="0"/>
-        <w:keepLines w:val="0"/>
-        <w:widowControl/>
-        <w:suppressLineNumbers w:val="0"/>
-      </w:pPr>
-      <w:r>
-        <w:t>✅ Dependencies to include:</w:t>
+        <w:t>1️⃣ Open PostgreSQL Command Line (psql)</w:t>
+      </w:r>
+    </w:p>
+    <w:p>
+      <w:pPr>
+        <w:pStyle w:val="10"/>
+        <w:keepNext w:val="0"/>
+        <w:keepLines w:val="0"/>
+        <w:widowControl/>
+        <w:suppressLineNumbers w:val="0"/>
+      </w:pPr>
+      <w:r>
+        <w:t>If you have already logged into PostgreSQL, skip to Step 3.</w:t>
+      </w:r>
+    </w:p>
+    <w:p>
+      <w:pPr>
+        <w:pStyle w:val="10"/>
+        <w:keepNext w:val="0"/>
+        <w:keepLines w:val="0"/>
+        <w:widowControl/>
+        <w:suppressLineNumbers w:val="0"/>
+      </w:pPr>
+      <w:r>
+        <w:t xml:space="preserve">Otherwise, open </w:t>
+      </w:r>
+      <w:r>
+        <w:rPr>
+          <w:rStyle w:val="11"/>
+        </w:rPr>
+        <w:t>Command Prompt (cmd)</w:t>
+      </w:r>
+      <w:r>
+        <w:t xml:space="preserve"> or </w:t>
+      </w:r>
+      <w:r>
+        <w:rPr>
+          <w:rStyle w:val="11"/>
+        </w:rPr>
+        <w:t>PowerShell</w:t>
+      </w:r>
+      <w:r>
+        <w:t xml:space="preserve"> and run:</w:t>
+      </w:r>
+    </w:p>
+    <w:p>
+      <w:pPr>
+        <w:keepNext w:val="0"/>
+        <w:keepLines w:val="0"/>
+        <w:widowControl/>
+        <w:suppressLineNumbers w:val="0"/>
+        <w:jc w:val="left"/>
+      </w:pPr>
+      <w:r>
+        <w:rPr>
+          <w:rFonts w:ascii="SimSun" w:hAnsi="SimSun" w:eastAsia="SimSun" w:cs="SimSun"/>
+          <w:kern w:val="0"/>
+          <w:sz w:val="24"/>
+          <w:szCs w:val="24"/>
+          <w:lang w:val="en-US" w:eastAsia="zh-CN" w:bidi="ar"/>
+        </w:rPr>
+        <w:t>sh</w:t>
+      </w:r>
+    </w:p>
+    <w:p>
+      <w:pPr>
+        <w:keepNext w:val="0"/>
+        <w:keepLines w:val="0"/>
+        <w:widowControl/>
+        <w:suppressLineNumbers w:val="0"/>
+        <w:jc w:val="left"/>
+      </w:pPr>
+      <w:r>
+        <w:rPr>
+          <w:rFonts w:ascii="SimSun" w:hAnsi="SimSun" w:eastAsia="SimSun" w:cs="SimSun"/>
+          <w:kern w:val="0"/>
+          <w:sz w:val="24"/>
+          <w:szCs w:val="24"/>
+          <w:lang w:val="en-US" w:eastAsia="zh-CN" w:bidi="ar"/>
+        </w:rPr>
+        <w:t>CopyEdit</w:t>
+      </w:r>
+    </w:p>
+    <w:p>
+      <w:pPr>
+        <w:keepNext w:val="0"/>
+        <w:keepLines w:val="0"/>
+        <w:widowControl/>
+        <w:suppressLineNumbers w:val="0"/>
+        <w:bidi w:val="0"/>
+        <w:jc w:val="left"/>
+      </w:pPr>
+      <w:r>
+        <w:rPr>
+          <w:rStyle w:val="7"/>
+          <w:rFonts w:ascii="SimSun" w:hAnsi="SimSun" w:eastAsia="SimSun" w:cs="SimSun"/>
+          <w:kern w:val="0"/>
+          <w:sz w:val="24"/>
+          <w:szCs w:val="24"/>
+          <w:lang w:val="en-US" w:eastAsia="zh-CN" w:bidi="ar"/>
+        </w:rPr>
+        <w:t>psql -U postgres -d transaction_db -h localhost -p 5432</w:t>
       </w:r>
     </w:p>
     <w:p>
@@ -960,7 +2196,7 @@
         <w:widowControl/>
         <w:numPr>
           <w:ilvl w:val="0"/>
-          <w:numId w:val="7"/>
+          <w:numId w:val="10"/>
         </w:numPr>
         <w:suppressLineNumbers w:val="0"/>
         <w:spacing w:before="0" w:beforeAutospacing="1" w:after="0" w:afterAutospacing="1"/>
@@ -968,12 +2204,18 @@
       </w:pPr>
       <w:r>
         <w:rPr>
-          <w:rStyle w:val="10"/>
-        </w:rPr>
-        <w:t>Spring Web</w:t>
-      </w:r>
-      <w:r>
-        <w:t xml:space="preserve"> (For REST API)</w:t>
+          <w:rStyle w:val="7"/>
+        </w:rPr>
+        <w:t>-U postgres</w:t>
+      </w:r>
+      <w:r>
+        <w:t xml:space="preserve"> → Logs in as user </w:t>
+      </w:r>
+      <w:r>
+        <w:rPr>
+          <w:rStyle w:val="7"/>
+        </w:rPr>
+        <w:t>postgres</w:t>
       </w:r>
     </w:p>
     <w:p>
@@ -983,7 +2225,7 @@
         <w:widowControl/>
         <w:numPr>
           <w:ilvl w:val="0"/>
-          <w:numId w:val="7"/>
+          <w:numId w:val="10"/>
         </w:numPr>
         <w:suppressLineNumbers w:val="0"/>
         <w:spacing w:before="0" w:beforeAutospacing="1" w:after="0" w:afterAutospacing="1"/>
@@ -991,12 +2233,21 @@
       </w:pPr>
       <w:r>
         <w:rPr>
-          <w:rStyle w:val="10"/>
-        </w:rPr>
-        <w:t>Spring Boot Starter Data JPA</w:t>
-      </w:r>
-      <w:r>
-        <w:t xml:space="preserve"> (For database access)</w:t>
+          <w:rStyle w:val="7"/>
+        </w:rPr>
+        <w:t>-d transaction_db</w:t>
+      </w:r>
+      <w:r>
+        <w:t xml:space="preserve"> → Connects to the </w:t>
+      </w:r>
+      <w:r>
+        <w:rPr>
+          <w:rStyle w:val="7"/>
+        </w:rPr>
+        <w:t>transaction_db</w:t>
+      </w:r>
+      <w:r>
+        <w:t xml:space="preserve"> database</w:t>
       </w:r>
     </w:p>
     <w:p>
@@ -1006,7 +2257,7 @@
         <w:widowControl/>
         <w:numPr>
           <w:ilvl w:val="0"/>
-          <w:numId w:val="7"/>
+          <w:numId w:val="10"/>
         </w:numPr>
         <w:suppressLineNumbers w:val="0"/>
         <w:spacing w:before="0" w:beforeAutospacing="1" w:after="0" w:afterAutospacing="1"/>
@@ -1014,12 +2265,12 @@
       </w:pPr>
       <w:r>
         <w:rPr>
-          <w:rStyle w:val="10"/>
-        </w:rPr>
-        <w:t>Spring Boot Starter Security</w:t>
-      </w:r>
-      <w:r>
-        <w:t xml:space="preserve"> (For authentication)</w:t>
+          <w:rStyle w:val="7"/>
+        </w:rPr>
+        <w:t>-h localhost</w:t>
+      </w:r>
+      <w:r>
+        <w:t xml:space="preserve"> → Connects to the local PostgreSQL server</w:t>
       </w:r>
     </w:p>
     <w:p>
@@ -1029,7 +2280,7 @@
         <w:widowControl/>
         <w:numPr>
           <w:ilvl w:val="0"/>
-          <w:numId w:val="7"/>
+          <w:numId w:val="10"/>
         </w:numPr>
         <w:suppressLineNumbers w:val="0"/>
         <w:spacing w:before="0" w:beforeAutospacing="1" w:after="0" w:afterAutospacing="1"/>
@@ -1037,12 +2288,552 @@
       </w:pPr>
       <w:r>
         <w:rPr>
-          <w:rStyle w:val="10"/>
-        </w:rPr>
-        <w:t>Spring Boot Starter Validation</w:t>
-      </w:r>
-      <w:r>
-        <w:t xml:space="preserve"> (For request validation)</w:t>
+          <w:rStyle w:val="7"/>
+        </w:rPr>
+        <w:t>-p 5432</w:t>
+      </w:r>
+      <w:r>
+        <w:t xml:space="preserve"> → Specifies the default PostgreSQL port</w:t>
+      </w:r>
+    </w:p>
+    <w:p>
+      <w:pPr>
+        <w:pStyle w:val="10"/>
+        <w:keepNext w:val="0"/>
+        <w:keepLines w:val="0"/>
+        <w:widowControl/>
+        <w:suppressLineNumbers w:val="0"/>
+      </w:pPr>
+      <w:r>
+        <w:t xml:space="preserve">It will prompt you for your </w:t>
+      </w:r>
+      <w:r>
+        <w:rPr>
+          <w:rStyle w:val="11"/>
+        </w:rPr>
+        <w:t>PostgreSQL password</w:t>
+      </w:r>
+      <w:r>
+        <w:t>. Enter it to proceed.</w:t>
+      </w:r>
+    </w:p>
+    <w:p>
+      <w:pPr>
+        <w:keepNext w:val="0"/>
+        <w:keepLines w:val="0"/>
+        <w:widowControl/>
+        <w:suppressLineNumbers w:val="0"/>
+      </w:pPr>
+      <w:r>
+        <w:pict>
+          <v:rect id="_x0000_i1025" o:spt="1" style="height:1.5pt;width:432pt;" fillcolor="#A0A0A0" filled="t" stroked="f" coordsize="21600,21600" o:hr="t" o:hrstd="t" o:hralign="center">
+            <v:path/>
+            <v:fill on="t" focussize="0,0"/>
+            <v:stroke on="f"/>
+            <v:imagedata o:title=""/>
+            <o:lock v:ext="edit"/>
+            <w10:wrap type="none"/>
+            <w10:anchorlock/>
+          </v:rect>
+        </w:pict>
+      </w:r>
+    </w:p>
+    <w:p>
+      <w:pPr>
+        <w:pStyle w:val="3"/>
+        <w:keepNext w:val="0"/>
+        <w:keepLines w:val="0"/>
+        <w:widowControl/>
+        <w:suppressLineNumbers w:val="0"/>
+      </w:pPr>
+      <w:r>
+        <w:rPr>
+          <w:rStyle w:val="11"/>
+          <w:b/>
+          <w:bCs/>
+        </w:rPr>
+        <w:t>2️⃣ Verify Connection to Database</w:t>
+      </w:r>
+    </w:p>
+    <w:p>
+      <w:pPr>
+        <w:pStyle w:val="10"/>
+        <w:keepNext w:val="0"/>
+        <w:keepLines w:val="0"/>
+        <w:widowControl/>
+        <w:suppressLineNumbers w:val="0"/>
+      </w:pPr>
+      <w:r>
+        <w:t xml:space="preserve">Once connected, check if the database contains the </w:t>
+      </w:r>
+      <w:r>
+        <w:rPr>
+          <w:rStyle w:val="7"/>
+        </w:rPr>
+        <w:t>transactions</w:t>
+      </w:r>
+      <w:r>
+        <w:t xml:space="preserve"> table:</w:t>
+      </w:r>
+    </w:p>
+    <w:p>
+      <w:pPr>
+        <w:keepNext w:val="0"/>
+        <w:keepLines w:val="0"/>
+        <w:widowControl/>
+        <w:suppressLineNumbers w:val="0"/>
+        <w:jc w:val="left"/>
+      </w:pPr>
+      <w:r>
+        <w:rPr>
+          <w:rFonts w:ascii="SimSun" w:hAnsi="SimSun" w:eastAsia="SimSun" w:cs="SimSun"/>
+          <w:kern w:val="0"/>
+          <w:sz w:val="24"/>
+          <w:szCs w:val="24"/>
+          <w:lang w:val="en-US" w:eastAsia="zh-CN" w:bidi="ar"/>
+        </w:rPr>
+        <w:t>sql</w:t>
+      </w:r>
+    </w:p>
+    <w:p>
+      <w:pPr>
+        <w:keepNext w:val="0"/>
+        <w:keepLines w:val="0"/>
+        <w:widowControl/>
+        <w:suppressLineNumbers w:val="0"/>
+        <w:jc w:val="left"/>
+      </w:pPr>
+      <w:r>
+        <w:rPr>
+          <w:rFonts w:ascii="SimSun" w:hAnsi="SimSun" w:eastAsia="SimSun" w:cs="SimSun"/>
+          <w:kern w:val="0"/>
+          <w:sz w:val="24"/>
+          <w:szCs w:val="24"/>
+          <w:lang w:val="en-US" w:eastAsia="zh-CN" w:bidi="ar"/>
+        </w:rPr>
+        <w:t>CopyEdit</w:t>
+      </w:r>
+    </w:p>
+    <w:p>
+      <w:pPr>
+        <w:keepNext w:val="0"/>
+        <w:keepLines w:val="0"/>
+        <w:widowControl/>
+        <w:suppressLineNumbers w:val="0"/>
+        <w:bidi w:val="0"/>
+        <w:jc w:val="left"/>
+      </w:pPr>
+      <w:r>
+        <w:rPr>
+          <w:rStyle w:val="7"/>
+          <w:rFonts w:ascii="SimSun" w:hAnsi="SimSun" w:eastAsia="SimSun" w:cs="SimSun"/>
+          <w:kern w:val="0"/>
+          <w:sz w:val="24"/>
+          <w:szCs w:val="24"/>
+          <w:lang w:val="en-US" w:eastAsia="zh-CN" w:bidi="ar"/>
+        </w:rPr>
+        <w:t>\dt</w:t>
+      </w:r>
+    </w:p>
+    <w:p>
+      <w:pPr>
+        <w:pStyle w:val="10"/>
+        <w:keepNext w:val="0"/>
+        <w:keepLines w:val="0"/>
+        <w:widowControl/>
+        <w:suppressLineNumbers w:val="0"/>
+      </w:pPr>
+      <w:r>
+        <w:t xml:space="preserve">If </w:t>
+      </w:r>
+      <w:r>
+        <w:rPr>
+          <w:rStyle w:val="7"/>
+        </w:rPr>
+        <w:t>transactions</w:t>
+      </w:r>
+      <w:r>
+        <w:t xml:space="preserve"> appears in the list, proceed to the next step.</w:t>
+      </w:r>
+    </w:p>
+    <w:p>
+      <w:pPr>
+        <w:keepNext w:val="0"/>
+        <w:keepLines w:val="0"/>
+        <w:widowControl/>
+        <w:suppressLineNumbers w:val="0"/>
+      </w:pPr>
+      <w:r>
+        <w:pict>
+          <v:rect id="_x0000_i1026" o:spt="1" style="height:1.5pt;width:432pt;" fillcolor="#A0A0A0" filled="t" stroked="f" coordsize="21600,21600" o:hr="t" o:hrstd="t" o:hralign="center">
+            <v:path/>
+            <v:fill on="t" focussize="0,0"/>
+            <v:stroke on="f"/>
+            <v:imagedata o:title=""/>
+            <o:lock v:ext="edit"/>
+            <w10:wrap type="none"/>
+            <w10:anchorlock/>
+          </v:rect>
+        </w:pict>
+      </w:r>
+    </w:p>
+    <w:p>
+      <w:pPr>
+        <w:pStyle w:val="3"/>
+        <w:keepNext w:val="0"/>
+        <w:keepLines w:val="0"/>
+        <w:widowControl/>
+        <w:suppressLineNumbers w:val="0"/>
+      </w:pPr>
+      <w:r>
+        <w:rPr>
+          <w:rStyle w:val="11"/>
+          <w:b/>
+          <w:bCs/>
+        </w:rPr>
+        <w:t>3️⃣ Run the Query</w:t>
+      </w:r>
+    </w:p>
+    <w:p>
+      <w:pPr>
+        <w:pStyle w:val="10"/>
+        <w:keepNext w:val="0"/>
+        <w:keepLines w:val="0"/>
+        <w:widowControl/>
+        <w:suppressLineNumbers w:val="0"/>
+      </w:pPr>
+      <w:r>
+        <w:t>Now, execute:</w:t>
+      </w:r>
+    </w:p>
+    <w:p>
+      <w:pPr>
+        <w:keepNext w:val="0"/>
+        <w:keepLines w:val="0"/>
+        <w:widowControl/>
+        <w:suppressLineNumbers w:val="0"/>
+        <w:jc w:val="left"/>
+      </w:pPr>
+      <w:r>
+        <w:rPr>
+          <w:rFonts w:ascii="SimSun" w:hAnsi="SimSun" w:eastAsia="SimSun" w:cs="SimSun"/>
+          <w:kern w:val="0"/>
+          <w:sz w:val="24"/>
+          <w:szCs w:val="24"/>
+          <w:lang w:val="en-US" w:eastAsia="zh-CN" w:bidi="ar"/>
+        </w:rPr>
+        <w:t>sql</w:t>
+      </w:r>
+    </w:p>
+    <w:p>
+      <w:pPr>
+        <w:keepNext w:val="0"/>
+        <w:keepLines w:val="0"/>
+        <w:widowControl/>
+        <w:suppressLineNumbers w:val="0"/>
+        <w:jc w:val="left"/>
+      </w:pPr>
+      <w:r>
+        <w:rPr>
+          <w:rFonts w:ascii="SimSun" w:hAnsi="SimSun" w:eastAsia="SimSun" w:cs="SimSun"/>
+          <w:kern w:val="0"/>
+          <w:sz w:val="24"/>
+          <w:szCs w:val="24"/>
+          <w:lang w:val="en-US" w:eastAsia="zh-CN" w:bidi="ar"/>
+        </w:rPr>
+        <w:t>CopyEdit</w:t>
+      </w:r>
+    </w:p>
+    <w:p>
+      <w:pPr>
+        <w:keepNext w:val="0"/>
+        <w:keepLines w:val="0"/>
+        <w:widowControl/>
+        <w:suppressLineNumbers w:val="0"/>
+        <w:bidi w:val="0"/>
+        <w:jc w:val="left"/>
+      </w:pPr>
+      <w:r>
+        <w:rPr>
+          <w:rFonts w:ascii="SimSun" w:hAnsi="SimSun" w:eastAsia="SimSun" w:cs="SimSun"/>
+          <w:kern w:val="0"/>
+          <w:sz w:val="24"/>
+          <w:szCs w:val="24"/>
+          <w:lang w:val="en-US" w:eastAsia="zh-CN" w:bidi="ar"/>
+        </w:rPr>
+        <w:t>SELECT</w:t>
+      </w:r>
+      <w:r>
+        <w:rPr>
+          <w:rStyle w:val="7"/>
+          <w:rFonts w:ascii="SimSun" w:hAnsi="SimSun" w:eastAsia="SimSun" w:cs="SimSun"/>
+          <w:kern w:val="0"/>
+          <w:sz w:val="24"/>
+          <w:szCs w:val="24"/>
+          <w:lang w:val="en-US" w:eastAsia="zh-CN" w:bidi="ar"/>
+        </w:rPr>
+        <w:t xml:space="preserve"> </w:t>
+      </w:r>
+      <w:r>
+        <w:rPr>
+          <w:rFonts w:ascii="SimSun" w:hAnsi="SimSun" w:eastAsia="SimSun" w:cs="SimSun"/>
+          <w:kern w:val="0"/>
+          <w:sz w:val="24"/>
+          <w:szCs w:val="24"/>
+          <w:lang w:val="en-US" w:eastAsia="zh-CN" w:bidi="ar"/>
+        </w:rPr>
+        <w:t>*</w:t>
+      </w:r>
+      <w:r>
+        <w:rPr>
+          <w:rStyle w:val="7"/>
+          <w:rFonts w:ascii="SimSun" w:hAnsi="SimSun" w:eastAsia="SimSun" w:cs="SimSun"/>
+          <w:kern w:val="0"/>
+          <w:sz w:val="24"/>
+          <w:szCs w:val="24"/>
+          <w:lang w:val="en-US" w:eastAsia="zh-CN" w:bidi="ar"/>
+        </w:rPr>
+        <w:t xml:space="preserve"> </w:t>
+      </w:r>
+      <w:r>
+        <w:rPr>
+          <w:rFonts w:ascii="SimSun" w:hAnsi="SimSun" w:eastAsia="SimSun" w:cs="SimSun"/>
+          <w:kern w:val="0"/>
+          <w:sz w:val="24"/>
+          <w:szCs w:val="24"/>
+          <w:lang w:val="en-US" w:eastAsia="zh-CN" w:bidi="ar"/>
+        </w:rPr>
+        <w:t>FROM</w:t>
+      </w:r>
+      <w:r>
+        <w:rPr>
+          <w:rStyle w:val="7"/>
+          <w:rFonts w:ascii="SimSun" w:hAnsi="SimSun" w:eastAsia="SimSun" w:cs="SimSun"/>
+          <w:kern w:val="0"/>
+          <w:sz w:val="24"/>
+          <w:szCs w:val="24"/>
+          <w:lang w:val="en-US" w:eastAsia="zh-CN" w:bidi="ar"/>
+        </w:rPr>
+        <w:t xml:space="preserve"> transactions;</w:t>
+      </w:r>
+    </w:p>
+    <w:p>
+      <w:pPr>
+        <w:pStyle w:val="10"/>
+        <w:keepNext w:val="0"/>
+        <w:keepLines w:val="0"/>
+        <w:widowControl/>
+        <w:suppressLineNumbers w:val="0"/>
+      </w:pPr>
+      <w:r>
+        <w:t xml:space="preserve">This retrieves </w:t>
+      </w:r>
+      <w:r>
+        <w:rPr>
+          <w:rStyle w:val="11"/>
+        </w:rPr>
+        <w:t>all records</w:t>
+      </w:r>
+      <w:r>
+        <w:t xml:space="preserve"> from the </w:t>
+      </w:r>
+      <w:r>
+        <w:rPr>
+          <w:rStyle w:val="7"/>
+        </w:rPr>
+        <w:t>transactions</w:t>
+      </w:r>
+      <w:r>
+        <w:t xml:space="preserve"> table.</w:t>
+      </w:r>
+    </w:p>
+    <w:p>
+      <w:pPr>
+        <w:keepNext w:val="0"/>
+        <w:keepLines w:val="0"/>
+        <w:widowControl/>
+        <w:suppressLineNumbers w:val="0"/>
+      </w:pPr>
+      <w:r>
+        <w:pict>
+          <v:rect id="_x0000_i1027" o:spt="1" style="height:1.5pt;width:432pt;" fillcolor="#A0A0A0" filled="t" stroked="f" coordsize="21600,21600" o:hr="t" o:hrstd="t" o:hralign="center">
+            <v:path/>
+            <v:fill on="t" focussize="0,0"/>
+            <v:stroke on="f"/>
+            <v:imagedata o:title=""/>
+            <o:lock v:ext="edit"/>
+            <w10:wrap type="none"/>
+            <w10:anchorlock/>
+          </v:rect>
+        </w:pict>
+      </w:r>
+    </w:p>
+    <w:p>
+      <w:pPr>
+        <w:pStyle w:val="3"/>
+        <w:keepNext w:val="0"/>
+        <w:keepLines w:val="0"/>
+        <w:widowControl/>
+        <w:suppressLineNumbers w:val="0"/>
+      </w:pPr>
+      <w:r>
+        <w:rPr>
+          <w:rStyle w:val="11"/>
+          <w:b/>
+          <w:bCs/>
+        </w:rPr>
+        <w:t>4️⃣ Exit PostgreSQL</w:t>
+      </w:r>
+    </w:p>
+    <w:p>
+      <w:pPr>
+        <w:pStyle w:val="10"/>
+        <w:keepNext w:val="0"/>
+        <w:keepLines w:val="0"/>
+        <w:widowControl/>
+        <w:suppressLineNumbers w:val="0"/>
+      </w:pPr>
+      <w:r>
+        <w:t xml:space="preserve">To </w:t>
+      </w:r>
+      <w:r>
+        <w:rPr>
+          <w:rStyle w:val="11"/>
+        </w:rPr>
+        <w:t>exit the psql console</w:t>
+      </w:r>
+      <w:r>
+        <w:t>, type:</w:t>
+      </w:r>
+    </w:p>
+    <w:p>
+      <w:pPr>
+        <w:keepNext w:val="0"/>
+        <w:keepLines w:val="0"/>
+        <w:widowControl/>
+        <w:suppressLineNumbers w:val="0"/>
+        <w:jc w:val="left"/>
+      </w:pPr>
+      <w:r>
+        <w:rPr>
+          <w:rFonts w:ascii="SimSun" w:hAnsi="SimSun" w:eastAsia="SimSun" w:cs="SimSun"/>
+          <w:kern w:val="0"/>
+          <w:sz w:val="24"/>
+          <w:szCs w:val="24"/>
+          <w:lang w:val="en-US" w:eastAsia="zh-CN" w:bidi="ar"/>
+        </w:rPr>
+        <w:t>sh</w:t>
+      </w:r>
+    </w:p>
+    <w:p>
+      <w:pPr>
+        <w:keepNext w:val="0"/>
+        <w:keepLines w:val="0"/>
+        <w:widowControl/>
+        <w:suppressLineNumbers w:val="0"/>
+        <w:jc w:val="left"/>
+      </w:pPr>
+      <w:r>
+        <w:rPr>
+          <w:rFonts w:ascii="SimSun" w:hAnsi="SimSun" w:eastAsia="SimSun" w:cs="SimSun"/>
+          <w:kern w:val="0"/>
+          <w:sz w:val="24"/>
+          <w:szCs w:val="24"/>
+          <w:lang w:val="en-US" w:eastAsia="zh-CN" w:bidi="ar"/>
+        </w:rPr>
+        <w:t>CopyEdit</w:t>
+      </w:r>
+    </w:p>
+    <w:p>
+      <w:pPr>
+        <w:keepNext w:val="0"/>
+        <w:keepLines w:val="0"/>
+        <w:widowControl/>
+        <w:suppressLineNumbers w:val="0"/>
+        <w:bidi w:val="0"/>
+        <w:jc w:val="left"/>
+      </w:pPr>
+      <w:r>
+        <w:rPr>
+          <w:rStyle w:val="7"/>
+          <w:rFonts w:ascii="SimSun" w:hAnsi="SimSun" w:eastAsia="SimSun" w:cs="SimSun"/>
+          <w:kern w:val="0"/>
+          <w:sz w:val="24"/>
+          <w:szCs w:val="24"/>
+          <w:lang w:val="en-US" w:eastAsia="zh-CN" w:bidi="ar"/>
+        </w:rPr>
+        <w:t>\q</w:t>
+      </w:r>
+    </w:p>
+    <w:p>
+      <w:pPr>
+        <w:pStyle w:val="10"/>
+        <w:keepNext w:val="0"/>
+        <w:keepLines w:val="0"/>
+        <w:widowControl/>
+        <w:suppressLineNumbers w:val="0"/>
+      </w:pPr>
+      <w:r>
+        <w:t>This returns you to the system terminal.</w:t>
+      </w:r>
+    </w:p>
+    <w:p>
+      <w:pPr>
+        <w:keepNext w:val="0"/>
+        <w:keepLines w:val="0"/>
+        <w:widowControl/>
+        <w:suppressLineNumbers w:val="0"/>
+      </w:pPr>
+      <w:r>
+        <w:pict>
+          <v:rect id="_x0000_i1028" o:spt="1" style="height:1.5pt;width:432pt;" fillcolor="#A0A0A0" filled="t" stroked="f" coordsize="21600,21600" o:hr="t" o:hrstd="t" o:hralign="center">
+            <v:path/>
+            <v:fill on="t" focussize="0,0"/>
+            <v:stroke on="f"/>
+            <v:imagedata o:title=""/>
+            <o:lock v:ext="edit"/>
+            <w10:wrap type="none"/>
+            <w10:anchorlock/>
+          </v:rect>
+        </w:pict>
+      </w:r>
+    </w:p>
+    <w:p>
+      <w:pPr>
+        <w:pStyle w:val="2"/>
+        <w:keepNext w:val="0"/>
+        <w:keepLines w:val="0"/>
+        <w:widowControl/>
+        <w:suppressLineNumbers w:val="0"/>
+      </w:pPr>
+      <w:r>
+        <w:rPr>
+          <w:rStyle w:val="11"/>
+          <w:b/>
+          <w:bCs/>
+        </w:rPr>
+        <w:t>📌 Alternative: Using pgAdmin</w:t>
+      </w:r>
+    </w:p>
+    <w:p>
+      <w:pPr>
+        <w:pStyle w:val="10"/>
+        <w:keepNext w:val="0"/>
+        <w:keepLines w:val="0"/>
+        <w:widowControl/>
+        <w:suppressLineNumbers w:val="0"/>
+      </w:pPr>
+      <w:r>
+        <w:t xml:space="preserve">If you prefer a </w:t>
+      </w:r>
+      <w:r>
+        <w:rPr>
+          <w:rStyle w:val="11"/>
+        </w:rPr>
+        <w:t>GUI method</w:t>
+      </w:r>
+      <w:r>
+        <w:t>, follow these steps:</w:t>
       </w:r>
     </w:p>
     <w:p>
@@ -1052,20 +2843,23 @@
         <w:widowControl/>
         <w:numPr>
           <w:ilvl w:val="0"/>
-          <w:numId w:val="7"/>
+          <w:numId w:val="11"/>
         </w:numPr>
         <w:suppressLineNumbers w:val="0"/>
         <w:spacing w:before="0" w:beforeAutospacing="1" w:after="0" w:afterAutospacing="1"/>
         <w:ind w:left="720" w:hanging="360"/>
       </w:pPr>
       <w:r>
-        <w:rPr>
-          <w:rStyle w:val="10"/>
-        </w:rPr>
-        <w:t>Spring Boot Starter Logging</w:t>
-      </w:r>
-      <w:r>
-        <w:t xml:space="preserve"> (For file logging)</w:t>
+        <w:t xml:space="preserve">Open </w:t>
+      </w:r>
+      <w:r>
+        <w:rPr>
+          <w:rStyle w:val="11"/>
+        </w:rPr>
+        <w:t>pgAdmin</w:t>
+      </w:r>
+      <w:r>
+        <w:t xml:space="preserve"> (a graphical PostgreSQL management tool).</w:t>
       </w:r>
     </w:p>
     <w:p>
@@ -1075,20 +2869,23 @@
         <w:widowControl/>
         <w:numPr>
           <w:ilvl w:val="0"/>
-          <w:numId w:val="7"/>
+          <w:numId w:val="11"/>
         </w:numPr>
         <w:suppressLineNumbers w:val="0"/>
         <w:spacing w:before="0" w:beforeAutospacing="1" w:after="0" w:afterAutospacing="1"/>
         <w:ind w:left="720" w:hanging="360"/>
       </w:pPr>
       <w:r>
-        <w:rPr>
-          <w:rStyle w:val="10"/>
-        </w:rPr>
-        <w:t>Spring Boot Starter AMQP</w:t>
-      </w:r>
-      <w:r>
-        <w:t xml:space="preserve"> (For RabbitMQ integration)</w:t>
+        <w:t xml:space="preserve">Click on </w:t>
+      </w:r>
+      <w:r>
+        <w:rPr>
+          <w:rStyle w:val="11"/>
+        </w:rPr>
+        <w:t>"Servers" → "PostgreSQL" → "Databases" → "transaction_db"</w:t>
+      </w:r>
+      <w:r>
+        <w:t>.</w:t>
       </w:r>
     </w:p>
     <w:p>
@@ -1098,20 +2895,23 @@
         <w:widowControl/>
         <w:numPr>
           <w:ilvl w:val="0"/>
-          <w:numId w:val="7"/>
+          <w:numId w:val="11"/>
         </w:numPr>
         <w:suppressLineNumbers w:val="0"/>
         <w:spacing w:before="0" w:beforeAutospacing="1" w:after="0" w:afterAutospacing="1"/>
         <w:ind w:left="720" w:hanging="360"/>
       </w:pPr>
       <w:r>
-        <w:rPr>
-          <w:rStyle w:val="10"/>
-        </w:rPr>
-        <w:t>Spring Boot DevTools</w:t>
-      </w:r>
-      <w:r>
-        <w:t xml:space="preserve"> (For development convenience)</w:t>
+        <w:t xml:space="preserve">Open </w:t>
+      </w:r>
+      <w:r>
+        <w:rPr>
+          <w:rStyle w:val="11"/>
+        </w:rPr>
+        <w:t>Query Tool</w:t>
+      </w:r>
+      <w:r>
+        <w:t xml:space="preserve"> (from the toolbar).</w:t>
       </w:r>
     </w:p>
     <w:p>
@@ -1121,198 +2921,238 @@
         <w:widowControl/>
         <w:numPr>
           <w:ilvl w:val="0"/>
-          <w:numId w:val="7"/>
+          <w:numId w:val="11"/>
         </w:numPr>
         <w:suppressLineNumbers w:val="0"/>
         <w:spacing w:before="0" w:beforeAutospacing="1" w:after="0" w:afterAutospacing="1"/>
-        <w:ind w:left="720" w:hanging="360"/>
-      </w:pPr>
-      <w:r>
-        <w:rPr>
-          <w:rStyle w:val="10"/>
-        </w:rPr>
-        <w:t>PostgreSQL Driver</w:t>
-      </w:r>
-      <w:r>
-        <w:t xml:space="preserve"> (Or MySQL based on preference)</w:t>
-      </w:r>
-    </w:p>
-    <w:p>
-      <w:pPr>
-        <w:pStyle w:val="3"/>
-        <w:keepNext w:val="0"/>
-        <w:keepLines w:val="0"/>
-        <w:widowControl/>
-        <w:suppressLineNumbers w:val="0"/>
-      </w:pPr>
-      <w:r>
-        <w:rPr>
-          <w:rStyle w:val="10"/>
-          <w:b/>
-          <w:bCs/>
-        </w:rPr>
-        <w:t>2.2 Project Folder Structure</w:t>
-      </w:r>
-    </w:p>
-    <w:p>
-      <w:pPr>
-        <w:rPr>
-          <w:rFonts w:hint="default"/>
-        </w:rPr>
-      </w:pPr>
-      <w:r>
-        <w:rPr>
-          <w:rFonts w:hint="default"/>
-        </w:rPr>
-        <w:t>/transaction-api</w:t>
-      </w:r>
-    </w:p>
-    <w:p>
-      <w:pPr>
-        <w:rPr>
-          <w:rFonts w:hint="default"/>
-        </w:rPr>
-      </w:pPr>
-      <w:r>
-        <w:rPr>
-          <w:rFonts w:hint="default"/>
-        </w:rPr>
-        <w:t xml:space="preserve"> ├── src/main/java/com/example/transactionapi</w:t>
-      </w:r>
-    </w:p>
-    <w:p>
-      <w:pPr>
-        <w:rPr>
-          <w:rFonts w:hint="default"/>
-        </w:rPr>
-      </w:pPr>
-      <w:r>
-        <w:rPr>
-          <w:rFonts w:hint="default"/>
-        </w:rPr>
-        <w:t xml:space="preserve"> │   ├── controller/      # API Endpoints</w:t>
-      </w:r>
-    </w:p>
-    <w:p>
-      <w:pPr>
-        <w:rPr>
-          <w:rFonts w:hint="default"/>
-        </w:rPr>
-      </w:pPr>
-      <w:r>
-        <w:rPr>
-          <w:rFonts w:hint="default"/>
-        </w:rPr>
-        <w:t xml:space="preserve"> │   ├── service/         # Business Logic</w:t>
-      </w:r>
-    </w:p>
-    <w:p>
-      <w:pPr>
-        <w:rPr>
-          <w:rFonts w:hint="default"/>
-        </w:rPr>
-      </w:pPr>
-      <w:r>
-        <w:rPr>
-          <w:rFonts w:hint="default"/>
-        </w:rPr>
-        <w:t xml:space="preserve"> │   ├── repository/      # Database Access</w:t>
-      </w:r>
-    </w:p>
-    <w:p>
-      <w:pPr>
-        <w:rPr>
-          <w:rFonts w:hint="default"/>
-        </w:rPr>
-      </w:pPr>
-      <w:r>
-        <w:rPr>
-          <w:rFonts w:hint="default"/>
-        </w:rPr>
-        <w:t xml:space="preserve"> │   ├── model/           # Data Models</w:t>
-      </w:r>
-    </w:p>
-    <w:p>
-      <w:pPr>
-        <w:rPr>
-          <w:rFonts w:hint="default"/>
-        </w:rPr>
-      </w:pPr>
-      <w:r>
-        <w:rPr>
-          <w:rFonts w:hint="default"/>
-        </w:rPr>
-        <w:t xml:space="preserve"> │   ├── security/        # JWT Authentication</w:t>
-      </w:r>
-    </w:p>
-    <w:p>
-      <w:pPr>
-        <w:rPr>
-          <w:rFonts w:hint="default"/>
-        </w:rPr>
-      </w:pPr>
-      <w:r>
-        <w:rPr>
-          <w:rFonts w:hint="default"/>
-        </w:rPr>
-        <w:t xml:space="preserve"> │   ├── queue/           # Message Queue Handling</w:t>
-      </w:r>
-    </w:p>
-    <w:p>
-      <w:pPr>
-        <w:rPr>
-          <w:rFonts w:hint="default"/>
-        </w:rPr>
-      </w:pPr>
-      <w:r>
-        <w:rPr>
-          <w:rFonts w:hint="default"/>
-        </w:rPr>
-        <w:t xml:space="preserve"> │   ├── config/          # Configuration Files</w:t>
-      </w:r>
-    </w:p>
-    <w:p>
-      <w:pPr>
-        <w:rPr>
-          <w:rFonts w:hint="default"/>
-        </w:rPr>
-      </w:pPr>
-      <w:r>
-        <w:rPr>
-          <w:rFonts w:hint="default"/>
-        </w:rPr>
-        <w:t xml:space="preserve"> │   ├── TransactionApiApplication.java  # Main Application</w:t>
-      </w:r>
-    </w:p>
-    <w:p>
-      <w:pPr>
-        <w:rPr>
-          <w:rFonts w:hint="default"/>
-        </w:rPr>
-      </w:pPr>
-      <w:r>
-        <w:rPr>
-          <w:rFonts w:hint="default"/>
-        </w:rPr>
-        <w:t xml:space="preserve"> ├── src/main/resources/</w:t>
-      </w:r>
-    </w:p>
-    <w:p>
-      <w:pPr>
-        <w:rPr>
-          <w:rFonts w:hint="default"/>
-        </w:rPr>
-      </w:pPr>
-      <w:r>
-        <w:rPr>
-          <w:rFonts w:hint="default"/>
-        </w:rPr>
-        <w:t xml:space="preserve"> │   ├── application.yml  # Configuration</w:t>
-      </w:r>
+        <w:ind w:left="5768" w:hanging="360"/>
+      </w:pPr>
+      <w:r>
+        <w:t xml:space="preserve">Run: </w:t>
+      </w:r>
+    </w:p>
+    <w:p>
+      <w:pPr>
+        <w:keepNext w:val="0"/>
+        <w:keepLines w:val="0"/>
+        <w:widowControl/>
+        <w:numPr>
+          <w:ilvl w:val="0"/>
+          <w:numId w:val="11"/>
+        </w:numPr>
+        <w:suppressLineNumbers w:val="0"/>
+        <w:spacing w:before="0" w:beforeAutospacing="1" w:after="0" w:afterAutospacing="1"/>
+        <w:ind w:left="5768" w:hanging="360"/>
+      </w:pPr>
+    </w:p>
+    <w:p>
+      <w:pPr>
+        <w:keepNext w:val="0"/>
+        <w:keepLines w:val="0"/>
+        <w:widowControl/>
+        <w:suppressLineNumbers w:val="0"/>
+        <w:ind w:left="720"/>
+        <w:jc w:val="left"/>
+      </w:pPr>
+      <w:r>
+        <w:rPr>
+          <w:rFonts w:ascii="SimSun" w:hAnsi="SimSun" w:eastAsia="SimSun" w:cs="SimSun"/>
+          <w:kern w:val="0"/>
+          <w:sz w:val="24"/>
+          <w:szCs w:val="24"/>
+          <w:lang w:val="en-US" w:eastAsia="zh-CN" w:bidi="ar"/>
+        </w:rPr>
+        <w:t>sql</w:t>
+      </w:r>
+    </w:p>
+    <w:p>
+      <w:pPr>
+        <w:keepNext w:val="0"/>
+        <w:keepLines w:val="0"/>
+        <w:widowControl/>
+        <w:numPr>
+          <w:ilvl w:val="0"/>
+          <w:numId w:val="11"/>
+        </w:numPr>
+        <w:suppressLineNumbers w:val="0"/>
+        <w:spacing w:before="0" w:beforeAutospacing="1" w:after="0" w:afterAutospacing="1"/>
+        <w:ind w:left="5768" w:hanging="360"/>
+      </w:pPr>
+    </w:p>
+    <w:p>
+      <w:pPr>
+        <w:keepNext w:val="0"/>
+        <w:keepLines w:val="0"/>
+        <w:widowControl/>
+        <w:numPr>
+          <w:ilvl w:val="0"/>
+          <w:numId w:val="11"/>
+        </w:numPr>
+        <w:suppressLineNumbers w:val="0"/>
+        <w:spacing w:before="0" w:beforeAutospacing="1" w:after="0" w:afterAutospacing="1"/>
+        <w:ind w:left="5768" w:hanging="360"/>
+      </w:pPr>
+    </w:p>
+    <w:p>
+      <w:pPr>
+        <w:keepNext w:val="0"/>
+        <w:keepLines w:val="0"/>
+        <w:widowControl/>
+        <w:suppressLineNumbers w:val="0"/>
+        <w:ind w:left="720"/>
+        <w:jc w:val="left"/>
+      </w:pPr>
+      <w:r>
+        <w:rPr>
+          <w:rFonts w:ascii="SimSun" w:hAnsi="SimSun" w:eastAsia="SimSun" w:cs="SimSun"/>
+          <w:kern w:val="0"/>
+          <w:sz w:val="24"/>
+          <w:szCs w:val="24"/>
+          <w:lang w:val="en-US" w:eastAsia="zh-CN" w:bidi="ar"/>
+        </w:rPr>
+        <w:t>CopyEdit</w:t>
+      </w:r>
+    </w:p>
+    <w:p>
+      <w:pPr>
+        <w:keepNext w:val="0"/>
+        <w:keepLines w:val="0"/>
+        <w:widowControl/>
+        <w:numPr>
+          <w:ilvl w:val="0"/>
+          <w:numId w:val="11"/>
+        </w:numPr>
+        <w:suppressLineNumbers w:val="0"/>
+        <w:spacing w:before="0" w:beforeAutospacing="1" w:after="0" w:afterAutospacing="1"/>
+        <w:ind w:left="5768" w:hanging="360"/>
+      </w:pPr>
+    </w:p>
+    <w:p>
+      <w:pPr>
+        <w:keepNext w:val="0"/>
+        <w:keepLines w:val="0"/>
+        <w:widowControl/>
+        <w:numPr>
+          <w:ilvl w:val="0"/>
+          <w:numId w:val="11"/>
+        </w:numPr>
+        <w:suppressLineNumbers w:val="0"/>
+        <w:spacing w:before="0" w:beforeAutospacing="1" w:after="0" w:afterAutospacing="1"/>
+        <w:ind w:left="5768" w:hanging="360"/>
+      </w:pPr>
+    </w:p>
+    <w:p>
+      <w:pPr>
+        <w:keepNext w:val="0"/>
+        <w:keepLines w:val="0"/>
+        <w:widowControl/>
+        <w:suppressLineNumbers w:val="0"/>
+        <w:bidi w:val="0"/>
+        <w:ind w:left="720"/>
+        <w:jc w:val="left"/>
+      </w:pPr>
+      <w:r>
+        <w:rPr>
+          <w:rFonts w:ascii="SimSun" w:hAnsi="SimSun" w:eastAsia="SimSun" w:cs="SimSun"/>
+          <w:kern w:val="0"/>
+          <w:sz w:val="24"/>
+          <w:szCs w:val="24"/>
+          <w:lang w:val="en-US" w:eastAsia="zh-CN" w:bidi="ar"/>
+        </w:rPr>
+        <w:t>SELECT</w:t>
+      </w:r>
+      <w:r>
+        <w:rPr>
+          <w:rStyle w:val="7"/>
+          <w:rFonts w:ascii="SimSun" w:hAnsi="SimSun" w:eastAsia="SimSun" w:cs="SimSun"/>
+          <w:kern w:val="0"/>
+          <w:sz w:val="24"/>
+          <w:szCs w:val="24"/>
+          <w:lang w:val="en-US" w:eastAsia="zh-CN" w:bidi="ar"/>
+        </w:rPr>
+        <w:t xml:space="preserve"> </w:t>
+      </w:r>
+      <w:r>
+        <w:rPr>
+          <w:rFonts w:ascii="SimSun" w:hAnsi="SimSun" w:eastAsia="SimSun" w:cs="SimSun"/>
+          <w:kern w:val="0"/>
+          <w:sz w:val="24"/>
+          <w:szCs w:val="24"/>
+          <w:lang w:val="en-US" w:eastAsia="zh-CN" w:bidi="ar"/>
+        </w:rPr>
+        <w:t>*</w:t>
+      </w:r>
+      <w:r>
+        <w:rPr>
+          <w:rStyle w:val="7"/>
+          <w:rFonts w:ascii="SimSun" w:hAnsi="SimSun" w:eastAsia="SimSun" w:cs="SimSun"/>
+          <w:kern w:val="0"/>
+          <w:sz w:val="24"/>
+          <w:szCs w:val="24"/>
+          <w:lang w:val="en-US" w:eastAsia="zh-CN" w:bidi="ar"/>
+        </w:rPr>
+        <w:t xml:space="preserve"> </w:t>
+      </w:r>
+      <w:r>
+        <w:rPr>
+          <w:rFonts w:ascii="SimSun" w:hAnsi="SimSun" w:eastAsia="SimSun" w:cs="SimSun"/>
+          <w:kern w:val="0"/>
+          <w:sz w:val="24"/>
+          <w:szCs w:val="24"/>
+          <w:lang w:val="en-US" w:eastAsia="zh-CN" w:bidi="ar"/>
+        </w:rPr>
+        <w:t>FROM</w:t>
+      </w:r>
+      <w:r>
+        <w:rPr>
+          <w:rStyle w:val="7"/>
+          <w:rFonts w:ascii="SimSun" w:hAnsi="SimSun" w:eastAsia="SimSun" w:cs="SimSun"/>
+          <w:kern w:val="0"/>
+          <w:sz w:val="24"/>
+          <w:szCs w:val="24"/>
+          <w:lang w:val="en-US" w:eastAsia="zh-CN" w:bidi="ar"/>
+        </w:rPr>
+        <w:t xml:space="preserve"> transactions;</w:t>
+      </w:r>
+    </w:p>
+    <w:p>
+      <w:pPr>
+        <w:keepNext w:val="0"/>
+        <w:keepLines w:val="0"/>
+        <w:widowControl/>
+        <w:numPr>
+          <w:ilvl w:val="0"/>
+          <w:numId w:val="11"/>
+        </w:numPr>
+        <w:suppressLineNumbers w:val="0"/>
+        <w:spacing w:before="0" w:beforeAutospacing="1" w:after="0" w:afterAutospacing="1"/>
+        <w:ind w:left="5768" w:hanging="360"/>
+      </w:pPr>
+    </w:p>
+    <w:p>
+      <w:pPr>
+        <w:keepNext w:val="0"/>
+        <w:keepLines w:val="0"/>
+        <w:widowControl/>
+        <w:numPr>
+          <w:ilvl w:val="0"/>
+          <w:numId w:val="11"/>
+        </w:numPr>
+        <w:suppressLineNumbers w:val="0"/>
+        <w:spacing w:before="0" w:beforeAutospacing="1" w:after="0" w:afterAutospacing="1"/>
+        <w:ind w:left="5768" w:hanging="360"/>
+      </w:pPr>
     </w:p>
     <w:p>
       <w:bookmarkStart w:id="0" w:name="_GoBack"/>
       <w:bookmarkEnd w:id="0"/>
+      <w:r>
+        <w:rPr>
+          <w:rFonts w:hint="eastAsia" w:ascii="SimSun" w:hAnsi="SimSun" w:eastAsia="SimSun" w:cs="SimSun"/>
+          <w:sz w:val="24"/>
+        </w:rPr>
+        <w:t xml:space="preserve">  </w:t>
+      </w:r>
     </w:p>
     <w:sectPr>
       <w:pgSz w:w="11906" w:h="16838"/>
@@ -1327,6 +3167,304 @@
 <file path=word/numbering.xml><?xml version="1.0" encoding="utf-8"?>
 <w:numbering xmlns:wpc="http://schemas.microsoft.com/office/word/2010/wordprocessingCanvas" xmlns:mc="http://schemas.openxmlformats.org/markup-compatibility/2006" xmlns:o="urn:schemas-microsoft-com:office:office" xmlns:r="http://schemas.openxmlformats.org/officeDocument/2006/relationships" xmlns:m="http://schemas.openxmlformats.org/officeDocument/2006/math" xmlns:v="urn:schemas-microsoft-com:vml" xmlns:wp14="http://schemas.microsoft.com/office/word/2010/wordprocessingDrawing" xmlns:wp="http://schemas.openxmlformats.org/drawingml/2006/wordprocessingDrawing" xmlns:w10="urn:schemas-microsoft-com:office:word" xmlns:w="http://schemas.openxmlformats.org/wordprocessingml/2006/main" xmlns:w14="http://schemas.microsoft.com/office/word/2010/wordml" xmlns:wpg="http://schemas.microsoft.com/office/word/2010/wordprocessingGroup" xmlns:wpi="http://schemas.microsoft.com/office/word/2010/wordprocessingInk" xmlns:wne="http://schemas.microsoft.com/office/word/2006/wordml" xmlns:wps="http://schemas.microsoft.com/office/word/2010/wordprocessingShape" xmlns:wpsCustomData="http://www.wps.cn/officeDocument/2013/wpsCustomData" mc:Ignorable="w14 wp14">
   <w:abstractNum w:abstractNumId="0">
+    <w:nsid w:val="830AD404"/>
+    <w:multiLevelType w:val="multilevel"/>
+    <w:tmpl w:val="830AD404"/>
+    <w:lvl w:ilvl="0" w:tentative="0">
+      <w:start w:val="1"/>
+      <w:numFmt w:val="bullet"/>
+      <w:lvlText w:val=""/>
+      <w:lvlJc w:val="left"/>
+      <w:pPr>
+        <w:tabs>
+          <w:tab w:val="left" w:pos="720"/>
+        </w:tabs>
+        <w:ind w:left="720" w:hanging="360"/>
+      </w:pPr>
+      <w:rPr>
+        <w:rFonts w:ascii="Symbol" w:hAnsi="Symbol" w:cs="Symbol"/>
+        <w:sz w:val="20"/>
+      </w:rPr>
+    </w:lvl>
+    <w:lvl w:ilvl="1" w:tentative="0">
+      <w:start w:val="1"/>
+      <w:numFmt w:val="bullet"/>
+      <w:lvlText w:val="o"/>
+      <w:lvlJc w:val="left"/>
+      <w:pPr>
+        <w:tabs>
+          <w:tab w:val="left" w:pos="1440"/>
+        </w:tabs>
+        <w:ind w:left="1440" w:hanging="360"/>
+      </w:pPr>
+      <w:rPr>
+        <w:rFonts w:ascii="Courier New" w:hAnsi="Courier New" w:cs="Courier New"/>
+        <w:sz w:val="20"/>
+      </w:rPr>
+    </w:lvl>
+    <w:lvl w:ilvl="2" w:tentative="0">
+      <w:start w:val="1"/>
+      <w:numFmt w:val="bullet"/>
+      <w:lvlText w:val=""/>
+      <w:lvlJc w:val="left"/>
+      <w:pPr>
+        <w:tabs>
+          <w:tab w:val="left" w:pos="2160"/>
+        </w:tabs>
+        <w:ind w:left="2160" w:hanging="360"/>
+      </w:pPr>
+      <w:rPr>
+        <w:rFonts w:ascii="Wingdings" w:hAnsi="Wingdings" w:cs="Wingdings"/>
+        <w:sz w:val="20"/>
+      </w:rPr>
+    </w:lvl>
+    <w:lvl w:ilvl="3" w:tentative="0">
+      <w:start w:val="1"/>
+      <w:numFmt w:val="bullet"/>
+      <w:lvlText w:val=""/>
+      <w:lvlJc w:val="left"/>
+      <w:pPr>
+        <w:tabs>
+          <w:tab w:val="left" w:pos="2880"/>
+        </w:tabs>
+        <w:ind w:left="2880" w:hanging="360"/>
+      </w:pPr>
+      <w:rPr>
+        <w:rFonts w:hint="default" w:ascii="Wingdings" w:hAnsi="Wingdings" w:cs="Wingdings"/>
+        <w:sz w:val="20"/>
+      </w:rPr>
+    </w:lvl>
+    <w:lvl w:ilvl="4" w:tentative="0">
+      <w:start w:val="1"/>
+      <w:numFmt w:val="bullet"/>
+      <w:lvlText w:val=""/>
+      <w:lvlJc w:val="left"/>
+      <w:pPr>
+        <w:tabs>
+          <w:tab w:val="left" w:pos="3600"/>
+        </w:tabs>
+        <w:ind w:left="3600" w:hanging="360"/>
+      </w:pPr>
+      <w:rPr>
+        <w:rFonts w:hint="default" w:ascii="Wingdings" w:hAnsi="Wingdings" w:cs="Wingdings"/>
+        <w:sz w:val="20"/>
+      </w:rPr>
+    </w:lvl>
+    <w:lvl w:ilvl="5" w:tentative="0">
+      <w:start w:val="1"/>
+      <w:numFmt w:val="bullet"/>
+      <w:lvlText w:val=""/>
+      <w:lvlJc w:val="left"/>
+      <w:pPr>
+        <w:tabs>
+          <w:tab w:val="left" w:pos="4320"/>
+        </w:tabs>
+        <w:ind w:left="4320" w:hanging="360"/>
+      </w:pPr>
+      <w:rPr>
+        <w:rFonts w:hint="default" w:ascii="Wingdings" w:hAnsi="Wingdings" w:cs="Wingdings"/>
+        <w:sz w:val="20"/>
+      </w:rPr>
+    </w:lvl>
+    <w:lvl w:ilvl="6" w:tentative="0">
+      <w:start w:val="1"/>
+      <w:numFmt w:val="bullet"/>
+      <w:lvlText w:val=""/>
+      <w:lvlJc w:val="left"/>
+      <w:pPr>
+        <w:tabs>
+          <w:tab w:val="left" w:pos="5040"/>
+        </w:tabs>
+        <w:ind w:left="5040" w:hanging="360"/>
+      </w:pPr>
+      <w:rPr>
+        <w:rFonts w:hint="default" w:ascii="Wingdings" w:hAnsi="Wingdings" w:cs="Wingdings"/>
+        <w:sz w:val="20"/>
+      </w:rPr>
+    </w:lvl>
+    <w:lvl w:ilvl="7" w:tentative="0">
+      <w:start w:val="1"/>
+      <w:numFmt w:val="bullet"/>
+      <w:lvlText w:val=""/>
+      <w:lvlJc w:val="left"/>
+      <w:pPr>
+        <w:tabs>
+          <w:tab w:val="left" w:pos="5760"/>
+        </w:tabs>
+        <w:ind w:left="5760" w:hanging="360"/>
+      </w:pPr>
+      <w:rPr>
+        <w:rFonts w:hint="default" w:ascii="Wingdings" w:hAnsi="Wingdings" w:cs="Wingdings"/>
+        <w:sz w:val="20"/>
+      </w:rPr>
+    </w:lvl>
+    <w:lvl w:ilvl="8" w:tentative="0">
+      <w:start w:val="1"/>
+      <w:numFmt w:val="bullet"/>
+      <w:lvlText w:val=""/>
+      <w:lvlJc w:val="left"/>
+      <w:pPr>
+        <w:tabs>
+          <w:tab w:val="left" w:pos="6480"/>
+        </w:tabs>
+        <w:ind w:left="6480" w:hanging="360"/>
+      </w:pPr>
+      <w:rPr>
+        <w:rFonts w:hint="default" w:ascii="Wingdings" w:hAnsi="Wingdings" w:cs="Wingdings"/>
+        <w:sz w:val="20"/>
+      </w:rPr>
+    </w:lvl>
+  </w:abstractNum>
+  <w:abstractNum w:abstractNumId="1">
+    <w:nsid w:val="93FB040B"/>
+    <w:multiLevelType w:val="multilevel"/>
+    <w:tmpl w:val="93FB040B"/>
+    <w:lvl w:ilvl="0" w:tentative="0">
+      <w:start w:val="1"/>
+      <w:numFmt w:val="decimal"/>
+      <w:lvlText w:val="%1."/>
+      <w:lvlJc w:val="left"/>
+      <w:pPr>
+        <w:tabs>
+          <w:tab w:val="left" w:pos="720"/>
+        </w:tabs>
+        <w:ind w:left="720" w:hanging="360"/>
+      </w:pPr>
+      <w:rPr>
+        <w:sz w:val="24"/>
+        <w:szCs w:val="24"/>
+      </w:rPr>
+    </w:lvl>
+    <w:lvl w:ilvl="1" w:tentative="0">
+      <w:start w:val="1"/>
+      <w:numFmt w:val="decimal"/>
+      <w:lvlText w:val="%2."/>
+      <w:lvlJc w:val="left"/>
+      <w:pPr>
+        <w:tabs>
+          <w:tab w:val="left" w:pos="1440"/>
+        </w:tabs>
+        <w:ind w:left="1440" w:hanging="360"/>
+      </w:pPr>
+      <w:rPr>
+        <w:sz w:val="24"/>
+        <w:szCs w:val="24"/>
+      </w:rPr>
+    </w:lvl>
+    <w:lvl w:ilvl="2" w:tentative="0">
+      <w:start w:val="1"/>
+      <w:numFmt w:val="decimal"/>
+      <w:lvlText w:val="%3."/>
+      <w:lvlJc w:val="left"/>
+      <w:pPr>
+        <w:tabs>
+          <w:tab w:val="left" w:pos="2160"/>
+        </w:tabs>
+        <w:ind w:left="2160" w:hanging="360"/>
+      </w:pPr>
+      <w:rPr>
+        <w:sz w:val="24"/>
+        <w:szCs w:val="24"/>
+      </w:rPr>
+    </w:lvl>
+    <w:lvl w:ilvl="3" w:tentative="0">
+      <w:start w:val="1"/>
+      <w:numFmt w:val="decimal"/>
+      <w:lvlText w:val="%4."/>
+      <w:lvlJc w:val="left"/>
+      <w:pPr>
+        <w:tabs>
+          <w:tab w:val="left" w:pos="2517"/>
+        </w:tabs>
+        <w:ind w:left="2880" w:hanging="360"/>
+      </w:pPr>
+      <w:rPr>
+        <w:sz w:val="24"/>
+        <w:szCs w:val="24"/>
+      </w:rPr>
+    </w:lvl>
+    <w:lvl w:ilvl="4" w:tentative="0">
+      <w:start w:val="1"/>
+      <w:numFmt w:val="decimal"/>
+      <w:lvlText w:val="%5."/>
+      <w:lvlJc w:val="left"/>
+      <w:pPr>
+        <w:tabs>
+          <w:tab w:val="left" w:pos="3238"/>
+        </w:tabs>
+        <w:ind w:left="3600" w:hanging="360"/>
+      </w:pPr>
+      <w:rPr>
+        <w:sz w:val="24"/>
+        <w:szCs w:val="24"/>
+      </w:rPr>
+    </w:lvl>
+    <w:lvl w:ilvl="5" w:tentative="0">
+      <w:start w:val="1"/>
+      <w:numFmt w:val="decimal"/>
+      <w:lvlText w:val="%6."/>
+      <w:lvlJc w:val="left"/>
+      <w:pPr>
+        <w:tabs>
+          <w:tab w:val="left" w:pos="3958"/>
+        </w:tabs>
+        <w:ind w:left="4320" w:hanging="360"/>
+      </w:pPr>
+      <w:rPr>
+        <w:sz w:val="24"/>
+        <w:szCs w:val="24"/>
+      </w:rPr>
+    </w:lvl>
+    <w:lvl w:ilvl="6" w:tentative="0">
+      <w:start w:val="1"/>
+      <w:numFmt w:val="decimal"/>
+      <w:lvlText w:val="%7."/>
+      <w:lvlJc w:val="left"/>
+      <w:pPr>
+        <w:tabs>
+          <w:tab w:val="left" w:pos="4678"/>
+        </w:tabs>
+        <w:ind w:left="5040" w:hanging="360"/>
+      </w:pPr>
+      <w:rPr>
+        <w:sz w:val="24"/>
+        <w:szCs w:val="24"/>
+      </w:rPr>
+    </w:lvl>
+    <w:lvl w:ilvl="7" w:tentative="0">
+      <w:start w:val="1"/>
+      <w:numFmt w:val="decimal"/>
+      <w:lvlText w:val="%8."/>
+      <w:lvlJc w:val="left"/>
+      <w:pPr>
+        <w:tabs>
+          <w:tab w:val="left" w:pos="5398"/>
+        </w:tabs>
+        <w:ind w:left="5760" w:hanging="360"/>
+      </w:pPr>
+      <w:rPr>
+        <w:sz w:val="24"/>
+        <w:szCs w:val="24"/>
+      </w:rPr>
+    </w:lvl>
+    <w:lvl w:ilvl="8" w:tentative="0">
+      <w:start w:val="1"/>
+      <w:numFmt w:val="decimal"/>
+      <w:lvlText w:val="%9."/>
+      <w:lvlJc w:val="left"/>
+      <w:pPr>
+        <w:tabs>
+          <w:tab w:val="left" w:pos="6118"/>
+        </w:tabs>
+        <w:ind w:left="6480" w:hanging="360"/>
+      </w:pPr>
+      <w:rPr>
+        <w:sz w:val="24"/>
+        <w:szCs w:val="24"/>
+      </w:rPr>
+    </w:lvl>
+  </w:abstractNum>
+  <w:abstractNum w:abstractNumId="2">
     <w:nsid w:val="9743B7AA"/>
     <w:multiLevelType w:val="multilevel"/>
     <w:tmpl w:val="9743B7AA"/>
@@ -1475,7 +3613,7 @@
       </w:rPr>
     </w:lvl>
   </w:abstractNum>
-  <w:abstractNum w:abstractNumId="1">
+  <w:abstractNum w:abstractNumId="3">
     <w:nsid w:val="A2437208"/>
     <w:multiLevelType w:val="multilevel"/>
     <w:tmpl w:val="A2437208"/>
@@ -1624,7 +3762,305 @@
       </w:rPr>
     </w:lvl>
   </w:abstractNum>
-  <w:abstractNum w:abstractNumId="2">
+  <w:abstractNum w:abstractNumId="4">
+    <w:nsid w:val="EF1EB818"/>
+    <w:multiLevelType w:val="multilevel"/>
+    <w:tmpl w:val="EF1EB818"/>
+    <w:lvl w:ilvl="0" w:tentative="0">
+      <w:start w:val="1"/>
+      <w:numFmt w:val="bullet"/>
+      <w:lvlText w:val=""/>
+      <w:lvlJc w:val="left"/>
+      <w:pPr>
+        <w:tabs>
+          <w:tab w:val="left" w:pos="720"/>
+        </w:tabs>
+        <w:ind w:left="720" w:hanging="360"/>
+      </w:pPr>
+      <w:rPr>
+        <w:rFonts w:ascii="Symbol" w:hAnsi="Symbol" w:cs="Symbol"/>
+        <w:sz w:val="20"/>
+      </w:rPr>
+    </w:lvl>
+    <w:lvl w:ilvl="1" w:tentative="0">
+      <w:start w:val="1"/>
+      <w:numFmt w:val="bullet"/>
+      <w:lvlText w:val="o"/>
+      <w:lvlJc w:val="left"/>
+      <w:pPr>
+        <w:tabs>
+          <w:tab w:val="left" w:pos="1440"/>
+        </w:tabs>
+        <w:ind w:left="1440" w:hanging="360"/>
+      </w:pPr>
+      <w:rPr>
+        <w:rFonts w:ascii="Courier New" w:hAnsi="Courier New" w:cs="Courier New"/>
+        <w:sz w:val="20"/>
+      </w:rPr>
+    </w:lvl>
+    <w:lvl w:ilvl="2" w:tentative="0">
+      <w:start w:val="1"/>
+      <w:numFmt w:val="bullet"/>
+      <w:lvlText w:val=""/>
+      <w:lvlJc w:val="left"/>
+      <w:pPr>
+        <w:tabs>
+          <w:tab w:val="left" w:pos="2160"/>
+        </w:tabs>
+        <w:ind w:left="2160" w:hanging="360"/>
+      </w:pPr>
+      <w:rPr>
+        <w:rFonts w:ascii="Wingdings" w:hAnsi="Wingdings" w:cs="Wingdings"/>
+        <w:sz w:val="20"/>
+      </w:rPr>
+    </w:lvl>
+    <w:lvl w:ilvl="3" w:tentative="0">
+      <w:start w:val="1"/>
+      <w:numFmt w:val="bullet"/>
+      <w:lvlText w:val=""/>
+      <w:lvlJc w:val="left"/>
+      <w:pPr>
+        <w:tabs>
+          <w:tab w:val="left" w:pos="2880"/>
+        </w:tabs>
+        <w:ind w:left="2880" w:hanging="360"/>
+      </w:pPr>
+      <w:rPr>
+        <w:rFonts w:hint="default" w:ascii="Wingdings" w:hAnsi="Wingdings" w:cs="Wingdings"/>
+        <w:sz w:val="20"/>
+      </w:rPr>
+    </w:lvl>
+    <w:lvl w:ilvl="4" w:tentative="0">
+      <w:start w:val="1"/>
+      <w:numFmt w:val="bullet"/>
+      <w:lvlText w:val=""/>
+      <w:lvlJc w:val="left"/>
+      <w:pPr>
+        <w:tabs>
+          <w:tab w:val="left" w:pos="3600"/>
+        </w:tabs>
+        <w:ind w:left="3600" w:hanging="360"/>
+      </w:pPr>
+      <w:rPr>
+        <w:rFonts w:hint="default" w:ascii="Wingdings" w:hAnsi="Wingdings" w:cs="Wingdings"/>
+        <w:sz w:val="20"/>
+      </w:rPr>
+    </w:lvl>
+    <w:lvl w:ilvl="5" w:tentative="0">
+      <w:start w:val="1"/>
+      <w:numFmt w:val="bullet"/>
+      <w:lvlText w:val=""/>
+      <w:lvlJc w:val="left"/>
+      <w:pPr>
+        <w:tabs>
+          <w:tab w:val="left" w:pos="4320"/>
+        </w:tabs>
+        <w:ind w:left="4320" w:hanging="360"/>
+      </w:pPr>
+      <w:rPr>
+        <w:rFonts w:hint="default" w:ascii="Wingdings" w:hAnsi="Wingdings" w:cs="Wingdings"/>
+        <w:sz w:val="20"/>
+      </w:rPr>
+    </w:lvl>
+    <w:lvl w:ilvl="6" w:tentative="0">
+      <w:start w:val="1"/>
+      <w:numFmt w:val="bullet"/>
+      <w:lvlText w:val=""/>
+      <w:lvlJc w:val="left"/>
+      <w:pPr>
+        <w:tabs>
+          <w:tab w:val="left" w:pos="5040"/>
+        </w:tabs>
+        <w:ind w:left="5040" w:hanging="360"/>
+      </w:pPr>
+      <w:rPr>
+        <w:rFonts w:hint="default" w:ascii="Wingdings" w:hAnsi="Wingdings" w:cs="Wingdings"/>
+        <w:sz w:val="20"/>
+      </w:rPr>
+    </w:lvl>
+    <w:lvl w:ilvl="7" w:tentative="0">
+      <w:start w:val="1"/>
+      <w:numFmt w:val="bullet"/>
+      <w:lvlText w:val=""/>
+      <w:lvlJc w:val="left"/>
+      <w:pPr>
+        <w:tabs>
+          <w:tab w:val="left" w:pos="5760"/>
+        </w:tabs>
+        <w:ind w:left="5760" w:hanging="360"/>
+      </w:pPr>
+      <w:rPr>
+        <w:rFonts w:hint="default" w:ascii="Wingdings" w:hAnsi="Wingdings" w:cs="Wingdings"/>
+        <w:sz w:val="20"/>
+      </w:rPr>
+    </w:lvl>
+    <w:lvl w:ilvl="8" w:tentative="0">
+      <w:start w:val="1"/>
+      <w:numFmt w:val="bullet"/>
+      <w:lvlText w:val=""/>
+      <w:lvlJc w:val="left"/>
+      <w:pPr>
+        <w:tabs>
+          <w:tab w:val="left" w:pos="6480"/>
+        </w:tabs>
+        <w:ind w:left="6480" w:hanging="360"/>
+      </w:pPr>
+      <w:rPr>
+        <w:rFonts w:hint="default" w:ascii="Wingdings" w:hAnsi="Wingdings" w:cs="Wingdings"/>
+        <w:sz w:val="20"/>
+      </w:rPr>
+    </w:lvl>
+  </w:abstractNum>
+  <w:abstractNum w:abstractNumId="5">
+    <w:nsid w:val="17396559"/>
+    <w:multiLevelType w:val="multilevel"/>
+    <w:tmpl w:val="17396559"/>
+    <w:lvl w:ilvl="0" w:tentative="0">
+      <w:start w:val="1"/>
+      <w:numFmt w:val="bullet"/>
+      <w:lvlText w:val=""/>
+      <w:lvlJc w:val="left"/>
+      <w:pPr>
+        <w:tabs>
+          <w:tab w:val="left" w:pos="720"/>
+        </w:tabs>
+        <w:ind w:left="720" w:hanging="360"/>
+      </w:pPr>
+      <w:rPr>
+        <w:rFonts w:ascii="Symbol" w:hAnsi="Symbol" w:cs="Symbol"/>
+        <w:sz w:val="20"/>
+      </w:rPr>
+    </w:lvl>
+    <w:lvl w:ilvl="1" w:tentative="0">
+      <w:start w:val="1"/>
+      <w:numFmt w:val="bullet"/>
+      <w:lvlText w:val="o"/>
+      <w:lvlJc w:val="left"/>
+      <w:pPr>
+        <w:tabs>
+          <w:tab w:val="left" w:pos="1440"/>
+        </w:tabs>
+        <w:ind w:left="1440" w:hanging="360"/>
+      </w:pPr>
+      <w:rPr>
+        <w:rFonts w:ascii="Courier New" w:hAnsi="Courier New" w:cs="Courier New"/>
+        <w:sz w:val="20"/>
+      </w:rPr>
+    </w:lvl>
+    <w:lvl w:ilvl="2" w:tentative="0">
+      <w:start w:val="1"/>
+      <w:numFmt w:val="bullet"/>
+      <w:lvlText w:val=""/>
+      <w:lvlJc w:val="left"/>
+      <w:pPr>
+        <w:tabs>
+          <w:tab w:val="left" w:pos="2160"/>
+        </w:tabs>
+        <w:ind w:left="2160" w:hanging="360"/>
+      </w:pPr>
+      <w:rPr>
+        <w:rFonts w:ascii="Wingdings" w:hAnsi="Wingdings" w:cs="Wingdings"/>
+        <w:sz w:val="20"/>
+      </w:rPr>
+    </w:lvl>
+    <w:lvl w:ilvl="3" w:tentative="0">
+      <w:start w:val="1"/>
+      <w:numFmt w:val="bullet"/>
+      <w:lvlText w:val=""/>
+      <w:lvlJc w:val="left"/>
+      <w:pPr>
+        <w:tabs>
+          <w:tab w:val="left" w:pos="2880"/>
+        </w:tabs>
+        <w:ind w:left="2880" w:hanging="360"/>
+      </w:pPr>
+      <w:rPr>
+        <w:rFonts w:hint="default" w:ascii="Wingdings" w:hAnsi="Wingdings" w:cs="Wingdings"/>
+        <w:sz w:val="20"/>
+      </w:rPr>
+    </w:lvl>
+    <w:lvl w:ilvl="4" w:tentative="0">
+      <w:start w:val="1"/>
+      <w:numFmt w:val="bullet"/>
+      <w:lvlText w:val=""/>
+      <w:lvlJc w:val="left"/>
+      <w:pPr>
+        <w:tabs>
+          <w:tab w:val="left" w:pos="3600"/>
+        </w:tabs>
+        <w:ind w:left="3600" w:hanging="360"/>
+      </w:pPr>
+      <w:rPr>
+        <w:rFonts w:hint="default" w:ascii="Wingdings" w:hAnsi="Wingdings" w:cs="Wingdings"/>
+        <w:sz w:val="20"/>
+      </w:rPr>
+    </w:lvl>
+    <w:lvl w:ilvl="5" w:tentative="0">
+      <w:start w:val="1"/>
+      <w:numFmt w:val="bullet"/>
+      <w:lvlText w:val=""/>
+      <w:lvlJc w:val="left"/>
+      <w:pPr>
+        <w:tabs>
+          <w:tab w:val="left" w:pos="4320"/>
+        </w:tabs>
+        <w:ind w:left="4320" w:hanging="360"/>
+      </w:pPr>
+      <w:rPr>
+        <w:rFonts w:hint="default" w:ascii="Wingdings" w:hAnsi="Wingdings" w:cs="Wingdings"/>
+        <w:sz w:val="20"/>
+      </w:rPr>
+    </w:lvl>
+    <w:lvl w:ilvl="6" w:tentative="0">
+      <w:start w:val="1"/>
+      <w:numFmt w:val="bullet"/>
+      <w:lvlText w:val=""/>
+      <w:lvlJc w:val="left"/>
+      <w:pPr>
+        <w:tabs>
+          <w:tab w:val="left" w:pos="5040"/>
+        </w:tabs>
+        <w:ind w:left="5040" w:hanging="360"/>
+      </w:pPr>
+      <w:rPr>
+        <w:rFonts w:hint="default" w:ascii="Wingdings" w:hAnsi="Wingdings" w:cs="Wingdings"/>
+        <w:sz w:val="20"/>
+      </w:rPr>
+    </w:lvl>
+    <w:lvl w:ilvl="7" w:tentative="0">
+      <w:start w:val="1"/>
+      <w:numFmt w:val="bullet"/>
+      <w:lvlText w:val=""/>
+      <w:lvlJc w:val="left"/>
+      <w:pPr>
+        <w:tabs>
+          <w:tab w:val="left" w:pos="5760"/>
+        </w:tabs>
+        <w:ind w:left="5760" w:hanging="360"/>
+      </w:pPr>
+      <w:rPr>
+        <w:rFonts w:hint="default" w:ascii="Wingdings" w:hAnsi="Wingdings" w:cs="Wingdings"/>
+        <w:sz w:val="20"/>
+      </w:rPr>
+    </w:lvl>
+    <w:lvl w:ilvl="8" w:tentative="0">
+      <w:start w:val="1"/>
+      <w:numFmt w:val="bullet"/>
+      <w:lvlText w:val=""/>
+      <w:lvlJc w:val="left"/>
+      <w:pPr>
+        <w:tabs>
+          <w:tab w:val="left" w:pos="6480"/>
+        </w:tabs>
+        <w:ind w:left="6480" w:hanging="360"/>
+      </w:pPr>
+      <w:rPr>
+        <w:rFonts w:hint="default" w:ascii="Wingdings" w:hAnsi="Wingdings" w:cs="Wingdings"/>
+        <w:sz w:val="20"/>
+      </w:rPr>
+    </w:lvl>
+  </w:abstractNum>
+  <w:abstractNum w:abstractNumId="6">
     <w:nsid w:val="31706F80"/>
     <w:multiLevelType w:val="multilevel"/>
     <w:tmpl w:val="31706F80"/>
@@ -1773,7 +4209,7 @@
       </w:rPr>
     </w:lvl>
   </w:abstractNum>
-  <w:abstractNum w:abstractNumId="3">
+  <w:abstractNum w:abstractNumId="7">
     <w:nsid w:val="34D5EAF3"/>
     <w:multiLevelType w:val="multilevel"/>
     <w:tmpl w:val="34D5EAF3"/>
@@ -1922,7 +4358,7 @@
       </w:rPr>
     </w:lvl>
   </w:abstractNum>
-  <w:abstractNum w:abstractNumId="4">
+  <w:abstractNum w:abstractNumId="8">
     <w:nsid w:val="35DF0584"/>
     <w:multiLevelType w:val="multilevel"/>
     <w:tmpl w:val="35DF0584"/>
@@ -2071,7 +4507,7 @@
       </w:rPr>
     </w:lvl>
   </w:abstractNum>
-  <w:abstractNum w:abstractNumId="5">
+  <w:abstractNum w:abstractNumId="9">
     <w:nsid w:val="4585472D"/>
     <w:multiLevelType w:val="multilevel"/>
     <w:tmpl w:val="4585472D"/>
@@ -2220,7 +4656,7 @@
       </w:rPr>
     </w:lvl>
   </w:abstractNum>
-  <w:abstractNum w:abstractNumId="6">
+  <w:abstractNum w:abstractNumId="10">
     <w:nsid w:val="57008805"/>
     <w:multiLevelType w:val="multilevel"/>
     <w:tmpl w:val="57008805"/>
@@ -2370,25 +4806,37 @@
     </w:lvl>
   </w:abstractNum>
   <w:num w:numId="1">
+    <w:abstractNumId w:val="6"/>
+  </w:num>
+  <w:num w:numId="2">
+    <w:abstractNumId w:val="10"/>
+  </w:num>
+  <w:num w:numId="3">
+    <w:abstractNumId w:val="8"/>
+  </w:num>
+  <w:num w:numId="4">
+    <w:abstractNumId w:val="3"/>
+  </w:num>
+  <w:num w:numId="5">
+    <w:abstractNumId w:val="9"/>
+  </w:num>
+  <w:num w:numId="6">
     <w:abstractNumId w:val="2"/>
   </w:num>
-  <w:num w:numId="2">
-    <w:abstractNumId w:val="6"/>
+  <w:num w:numId="7">
+    <w:abstractNumId w:val="7"/>
   </w:num>
-  <w:num w:numId="3">
+  <w:num w:numId="8">
+    <w:abstractNumId w:val="0"/>
+  </w:num>
+  <w:num w:numId="9">
+    <w:abstractNumId w:val="5"/>
+  </w:num>
+  <w:num w:numId="10">
     <w:abstractNumId w:val="4"/>
   </w:num>
-  <w:num w:numId="4">
+  <w:num w:numId="11">
     <w:abstractNumId w:val="1"/>
-  </w:num>
-  <w:num w:numId="5">
-    <w:abstractNumId w:val="5"/>
-  </w:num>
-  <w:num w:numId="6">
-    <w:abstractNumId w:val="0"/>
-  </w:num>
-  <w:num w:numId="7">
-    <w:abstractNumId w:val="3"/>
   </w:num>
 </w:numbering>
 </file>
@@ -2753,7 +5201,39 @@
       <w:szCs w:val="20"/>
     </w:rPr>
   </w:style>
-  <w:style w:type="character" w:styleId="8">
+  <w:style w:type="paragraph" w:styleId="8">
+    <w:name w:val="HTML Preformatted"/>
+    <w:uiPriority w:val="0"/>
+    <w:pPr>
+      <w:tabs>
+        <w:tab w:val="left" w:pos="916"/>
+        <w:tab w:val="left" w:pos="1832"/>
+        <w:tab w:val="left" w:pos="2748"/>
+        <w:tab w:val="left" w:pos="3664"/>
+        <w:tab w:val="left" w:pos="4580"/>
+        <w:tab w:val="left" w:pos="5496"/>
+        <w:tab w:val="left" w:pos="6412"/>
+        <w:tab w:val="left" w:pos="7328"/>
+        <w:tab w:val="left" w:pos="8244"/>
+        <w:tab w:val="left" w:pos="9160"/>
+        <w:tab w:val="left" w:pos="10076"/>
+        <w:tab w:val="left" w:pos="10992"/>
+        <w:tab w:val="left" w:pos="11908"/>
+        <w:tab w:val="left" w:pos="12824"/>
+        <w:tab w:val="left" w:pos="13740"/>
+        <w:tab w:val="left" w:pos="14656"/>
+      </w:tabs>
+      <w:jc w:val="left"/>
+    </w:pPr>
+    <w:rPr>
+      <w:rFonts w:hint="eastAsia" w:ascii="SimSun" w:hAnsi="SimSun" w:eastAsia="SimSun" w:cs="SimSun"/>
+      <w:kern w:val="0"/>
+      <w:sz w:val="24"/>
+      <w:szCs w:val="24"/>
+      <w:lang w:val="en-US" w:eastAsia="zh-CN" w:bidi="ar"/>
+    </w:rPr>
+  </w:style>
+  <w:style w:type="character" w:styleId="9">
     <w:name w:val="Hyperlink"/>
     <w:basedOn w:val="5"/>
     <w:uiPriority w:val="0"/>
@@ -2762,7 +5242,7 @@
       <w:u w:val="single"/>
     </w:rPr>
   </w:style>
-  <w:style w:type="paragraph" w:styleId="9">
+  <w:style w:type="paragraph" w:styleId="10">
     <w:name w:val="Normal (Web)"/>
     <w:uiPriority w:val="0"/>
     <w:pPr>
@@ -2771,13 +5251,14 @@
       <w:jc w:val="left"/>
     </w:pPr>
     <w:rPr>
+      <w:rFonts w:ascii="Times New Roman" w:hAnsi="Times New Roman" w:eastAsia="SimSun" w:cs="Times New Roman"/>
       <w:kern w:val="0"/>
       <w:sz w:val="24"/>
       <w:szCs w:val="24"/>
       <w:lang w:val="en-US" w:eastAsia="zh-CN" w:bidi="ar"/>
     </w:rPr>
   </w:style>
-  <w:style w:type="character" w:styleId="10">
+  <w:style w:type="character" w:styleId="11">
     <w:name w:val="Strong"/>
     <w:basedOn w:val="5"/>
     <w:qFormat/>

</xml_diff>